<commit_message>
Comentarios a la sección 5.2 hasta el 6 sin incluir.
</commit_message>
<xml_diff>
--- a/Doc/david-recio-memoria.docx
+++ b/Doc/david-recio-memoria.docx
@@ -17297,12 +17297,12 @@
         <w:rPr>
           <w:noProof/>
         </w:rPr>
-        <w:pict w14:anchorId="57F178E6">
+        <w:pict w14:anchorId="7E2B5F0E">
           <v:shapetype id="_x0000_t202" coordsize="21600,21600" o:spt="202" path="m,l,21600r21600,l21600,xe">
             <v:stroke joinstyle="miter"/>
             <v:path gradientshapeok="t" o:connecttype="rect"/>
           </v:shapetype>
-          <v:shape id="Cuadro de texto 7" o:spid="_x0000_s2056" type="#_x0000_t202" style="position:absolute;left:0;text-align:left;margin-left:212.25pt;margin-top:35.2pt;width:209.25pt;height:23.45pt;z-index:-251652096;visibility:visible;mso-wrap-style:square;mso-width-percent:0;mso-height-percent:0;mso-wrap-distance-left:9pt;mso-wrap-distance-top:0;mso-wrap-distance-right:9pt;mso-wrap-distance-bottom:0;mso-position-horizontal:absolute;mso-position-horizontal-relative:page;mso-position-vertical:absolute;mso-position-vertical-relative:text;mso-width-percent:0;mso-height-percent:0;mso-width-relative:margin;mso-height-relative:page;v-text-anchor:top" o:gfxdata="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" stroked="f">
+          <v:shape id="Cuadro de texto 14" o:spid="_x0000_s2056" type="#_x0000_t202" style="position:absolute;left:0;text-align:left;margin-left:212.25pt;margin-top:35.2pt;width:209.25pt;height:23.45pt;z-index:-251652096;visibility:visible;mso-wrap-style:square;mso-width-percent:0;mso-height-percent:0;mso-wrap-distance-left:9pt;mso-wrap-distance-top:0;mso-wrap-distance-right:9pt;mso-wrap-distance-bottom:0;mso-position-horizontal:absolute;mso-position-horizontal-relative:page;mso-position-vertical:absolute;mso-position-vertical-relative:text;mso-width-percent:0;mso-height-percent:0;mso-width-relative:margin;mso-height-relative:page;v-text-anchor:top" o:gfxdata="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" stroked="f">
             <v:textbox style="mso-fit-shape-to-text:t" inset="0,0,0,0">
               <w:txbxContent>
                 <w:p>
@@ -17973,8 +17973,8 @@
         <w:rPr>
           <w:noProof/>
         </w:rPr>
-        <w:pict w14:anchorId="6A5F49FC">
-          <v:shape id="Cuadro de texto 6" o:spid="_x0000_s2055" type="#_x0000_t202" style="position:absolute;left:0;text-align:left;margin-left:93.45pt;margin-top:5.95pt;width:478.45pt;height:57.4pt;z-index:-251615232;visibility:visible;mso-wrap-style:square;mso-width-percent:0;mso-height-percent:0;mso-wrap-distance-left:9pt;mso-wrap-distance-top:0;mso-wrap-distance-right:9pt;mso-wrap-distance-bottom:0;mso-position-horizontal:absolute;mso-position-horizontal-relative:text;mso-position-vertical:absolute;mso-position-vertical-relative:text;mso-width-percent:0;mso-height-percent:0;mso-width-relative:page;mso-height-relative:page;v-text-anchor:top" o:gfxdata="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" stroked="f">
+        <w:pict w14:anchorId="5EAF0CC3">
+          <v:shape id="Cuadro de texto 13" o:spid="_x0000_s2055" type="#_x0000_t202" style="position:absolute;left:0;text-align:left;margin-left:93.45pt;margin-top:5.95pt;width:478.45pt;height:57.4pt;z-index:-251615232;visibility:visible;mso-wrap-style:square;mso-width-percent:0;mso-height-percent:0;mso-wrap-distance-left:9pt;mso-wrap-distance-top:0;mso-wrap-distance-right:9pt;mso-wrap-distance-bottom:0;mso-position-horizontal:absolute;mso-position-horizontal-relative:text;mso-position-vertical:absolute;mso-position-vertical-relative:text;mso-width-percent:0;mso-height-percent:0;mso-width-relative:page;mso-height-relative:page;v-text-anchor:top" o:gfxdata="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" stroked="f">
             <v:textbox style="mso-fit-shape-to-text:t" inset="0,0,0,0">
               <w:txbxContent>
                 <w:p>
@@ -18646,8 +18646,8 @@
         <w:rPr>
           <w:noProof/>
         </w:rPr>
-        <w:pict w14:anchorId="2093E5DE">
-          <v:shape id="Cuadro de texto 5" o:spid="_x0000_s2054" type="#_x0000_t202" style="position:absolute;left:0;text-align:left;margin-left:114.95pt;margin-top:31.95pt;width:484.5pt;height:23.45pt;z-index:251694080;visibility:visible;mso-wrap-style:square;mso-width-percent:0;mso-height-percent:0;mso-wrap-distance-left:9pt;mso-wrap-distance-top:0;mso-wrap-distance-right:9pt;mso-wrap-distance-bottom:0;mso-position-horizontal:absolute;mso-position-horizontal-relative:text;mso-position-vertical:absolute;mso-position-vertical-relative:text;mso-width-percent:0;mso-height-percent:0;mso-width-relative:page;mso-height-relative:page;v-text-anchor:top" o:gfxdata="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" stroked="f">
+        <w:pict w14:anchorId="5983A93F">
+          <v:shape id="Cuadro de texto 12" o:spid="_x0000_s2054" type="#_x0000_t202" style="position:absolute;left:0;text-align:left;margin-left:114.95pt;margin-top:31.95pt;width:484.5pt;height:23.45pt;z-index:251694080;visibility:visible;mso-wrap-style:square;mso-width-percent:0;mso-height-percent:0;mso-wrap-distance-left:9pt;mso-wrap-distance-top:0;mso-wrap-distance-right:9pt;mso-wrap-distance-bottom:0;mso-position-horizontal:absolute;mso-position-horizontal-relative:text;mso-position-vertical:absolute;mso-position-vertical-relative:text;mso-width-percent:0;mso-height-percent:0;mso-width-relative:page;mso-height-relative:page;v-text-anchor:top" o:gfxdata="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" stroked="f">
             <v:textbox style="mso-fit-shape-to-text:t" inset="0,0,0,0">
               <w:txbxContent>
                 <w:p>
@@ -19983,8 +19983,8 @@
         <w:rPr>
           <w:noProof/>
         </w:rPr>
-        <w:pict w14:anchorId="3E788577">
-          <v:shape id="Cuadro de texto 4" o:spid="_x0000_s2053" type="#_x0000_t202" style="position:absolute;left:0;text-align:left;margin-left:0;margin-top:4.85pt;width:310pt;height:23.45pt;z-index:251668480;visibility:visible;mso-wrap-style:square;mso-width-percent:0;mso-height-percent:0;mso-wrap-distance-left:9pt;mso-wrap-distance-top:0;mso-wrap-distance-right:9pt;mso-wrap-distance-bottom:0;mso-position-horizontal:center;mso-position-horizontal-relative:page;mso-position-vertical:absolute;mso-position-vertical-relative:text;mso-width-percent:0;mso-height-percent:0;mso-width-relative:page;mso-height-relative:page;v-text-anchor:top" wrapcoords="-52 0 -52 20903 21600 20903 21600 0 -52 0" o:gfxdata="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" stroked="f">
+        <w:pict w14:anchorId="516A366A">
+          <v:shape id="Cuadro de texto 11" o:spid="_x0000_s2053" type="#_x0000_t202" style="position:absolute;left:0;text-align:left;margin-left:0;margin-top:4.85pt;width:310pt;height:23.45pt;z-index:251668480;visibility:visible;mso-wrap-style:square;mso-width-percent:0;mso-height-percent:0;mso-wrap-distance-left:9pt;mso-wrap-distance-top:0;mso-wrap-distance-right:9pt;mso-wrap-distance-bottom:0;mso-position-horizontal:center;mso-position-horizontal-relative:page;mso-position-vertical:absolute;mso-position-vertical-relative:text;mso-width-percent:0;mso-height-percent:0;mso-width-relative:page;mso-height-relative:page;v-text-anchor:top" o:gfxdata="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" stroked="f">
             <v:textbox style="mso-fit-shape-to-text:t" inset="0,0,0,0">
               <w:txbxContent>
                 <w:p>
@@ -22303,8 +22303,8 @@
         <w:rPr>
           <w:noProof/>
         </w:rPr>
-        <w:pict w14:anchorId="7B0D8DE9">
-          <v:shape id="Cuadro de texto 3" o:spid="_x0000_s2052" type="#_x0000_t202" style="position:absolute;left:0;text-align:left;margin-left:53.1pt;margin-top:9.9pt;width:213.75pt;height:82.5pt;z-index:251703296;visibility:visible;mso-wrap-style:square;mso-width-percent:0;mso-height-percent:0;mso-wrap-distance-left:9pt;mso-wrap-distance-top:3.6pt;mso-wrap-distance-right:9pt;mso-wrap-distance-bottom:3.6pt;mso-position-horizontal:absolute;mso-position-horizontal-relative:text;mso-position-vertical:absolute;mso-position-vertical-relative:text;mso-width-percent:0;mso-height-percent:0;mso-width-relative:margin;mso-height-relative:margin;v-text-anchor:top" o:gfxdata="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">
+        <w:pict w14:anchorId="01FECEA5">
+          <v:shape id="Cuadro de texto 10" o:spid="_x0000_s2052" type="#_x0000_t202" style="position:absolute;left:0;text-align:left;margin-left:53.1pt;margin-top:9.9pt;width:213.75pt;height:82.5pt;z-index:251703296;visibility:visible;mso-wrap-style:square;mso-width-percent:0;mso-height-percent:0;mso-wrap-distance-left:9pt;mso-wrap-distance-top:3.6pt;mso-wrap-distance-right:9pt;mso-wrap-distance-bottom:3.6pt;mso-position-horizontal:absolute;mso-position-horizontal-relative:text;mso-position-vertical:absolute;mso-position-vertical-relative:text;mso-width-percent:0;mso-height-percent:0;mso-width-relative:margin;mso-height-relative:margin;v-text-anchor:top" o:gfxdata="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">
             <v:textbox>
               <w:txbxContent>
                 <w:p>
@@ -24290,7 +24290,21 @@
         <w:rPr>
           <w:rFonts w:cstheme="minorHAnsi"/>
         </w:rPr>
-        <w:t>, los cuales están expuestos de forma individual en diferentes URIs</w:t>
+        <w:t>, los cuales están expuestos de forma individual en diferentes UR</w:t>
+      </w:r>
+      <w:commentRangeStart w:id="83"/>
+      <w:r>
+        <w:rPr>
+          <w:rFonts w:cstheme="minorHAnsi"/>
+        </w:rPr>
+        <w:t>Is</w:t>
+      </w:r>
+      <w:commentRangeEnd w:id="83"/>
+      <w:r>
+        <w:rPr>
+          <w:rStyle w:val="Refdecomentario"/>
+        </w:rPr>
+        <w:commentReference w:id="83"/>
       </w:r>
     </w:p>
     <w:p>
@@ -24360,7 +24374,13 @@
         <w:rPr>
           <w:rFonts w:cstheme="minorHAnsi"/>
         </w:rPr>
-        <w:t>Los recursos</w:t>
+        <w:t>Un</w:t>
+      </w:r>
+      <w:r>
+        <w:rPr>
+          <w:rFonts w:cstheme="minorHAnsi"/>
+        </w:rPr>
+        <w:t xml:space="preserve"> recurso</w:t>
       </w:r>
       <w:r>
         <w:rPr>
@@ -24492,15 +24512,7 @@
           <w:bCs/>
         </w:rPr>
         <w:lastRenderedPageBreak/>
-        <w:t>Preguntas</w:t>
-      </w:r>
-      <w:r>
-        <w:rPr>
-          <w:rFonts w:cstheme="minorHAnsi"/>
-          <w:b/>
-          <w:bCs/>
-        </w:rPr>
-        <w:t>(</w:t>
+        <w:t>Preguntas(</w:t>
       </w:r>
       <w:r>
         <w:rPr>
@@ -24744,15 +24756,7 @@
           <w:b/>
           <w:bCs/>
         </w:rPr>
-        <w:t>UsuarioAsignatura</w:t>
-      </w:r>
-      <w:r>
-        <w:rPr>
-          <w:rFonts w:cstheme="minorHAnsi"/>
-          <w:b/>
-          <w:bCs/>
-        </w:rPr>
-        <w:t>s</w:t>
+        <w:t>UsuarioAsignaturas</w:t>
       </w:r>
       <w:r>
         <w:rPr>
@@ -24808,25 +24812,7 @@
         <w:rPr>
           <w:rFonts w:cstheme="minorHAnsi"/>
         </w:rPr>
-        <w:t>lista las asignaturas</w:t>
-      </w:r>
-      <w:r>
-        <w:rPr>
-          <w:rFonts w:cstheme="minorHAnsi"/>
-        </w:rPr>
-        <w:t xml:space="preserve"> </w:t>
-      </w:r>
-      <w:r>
-        <w:rPr>
-          <w:rFonts w:cstheme="minorHAnsi"/>
-        </w:rPr>
-        <w:t xml:space="preserve">de un </w:t>
-      </w:r>
-      <w:r>
-        <w:rPr>
-          <w:rFonts w:cstheme="minorHAnsi"/>
-        </w:rPr>
-        <w:t>alumno.</w:t>
+        <w:t>lista las asignaturas de un alumno.</w:t>
       </w:r>
     </w:p>
     <w:p>
@@ -24967,19 +24953,26 @@
           <w:rFonts w:cstheme="minorHAnsi"/>
         </w:rPr>
       </w:pPr>
-      <w:commentRangeStart w:id="83"/>
-      <w:r>
-        <w:rPr>
-          <w:rFonts w:cstheme="minorHAnsi"/>
-        </w:rPr>
-        <w:t>Los atributos que caracterizan al usuario son:</w:t>
-      </w:r>
-      <w:commentRangeEnd w:id="83"/>
+      <w:commentRangeStart w:id="84"/>
+      <w:r>
+        <w:rPr>
+          <w:rFonts w:cstheme="minorHAnsi"/>
+        </w:rPr>
+        <w:t xml:space="preserve">Los </w:t>
+      </w:r>
+      <w:commentRangeStart w:id="85"/>
+      <w:r>
+        <w:rPr>
+          <w:rFonts w:cstheme="minorHAnsi"/>
+        </w:rPr>
+        <w:t>atributos que caracterizan al usuario son:</w:t>
+      </w:r>
+      <w:commentRangeEnd w:id="84"/>
       <w:r>
         <w:rPr>
           <w:rStyle w:val="Refdecomentario"/>
         </w:rPr>
-        <w:commentReference w:id="83"/>
+        <w:commentReference w:id="84"/>
       </w:r>
     </w:p>
     <w:p>
@@ -25051,19 +25044,19 @@
           <w:rFonts w:cstheme="minorHAnsi"/>
         </w:rPr>
       </w:pPr>
-      <w:commentRangeStart w:id="84"/>
+      <w:commentRangeStart w:id="86"/>
       <w:r>
         <w:rPr>
           <w:rFonts w:cstheme="minorHAnsi"/>
         </w:rPr>
         <w:t xml:space="preserve">Administrativas_Contables_Int </w:t>
       </w:r>
-      <w:commentRangeEnd w:id="84"/>
+      <w:commentRangeEnd w:id="86"/>
       <w:r>
         <w:rPr>
           <w:rStyle w:val="Refdecomentario"/>
         </w:rPr>
-        <w:commentReference w:id="84"/>
+        <w:commentReference w:id="86"/>
       </w:r>
     </w:p>
     <w:p>
@@ -25084,6 +25077,13 @@
         </w:rPr>
         <w:t>Humanisticas_Sociales_Int</w:t>
       </w:r>
+      <w:commentRangeEnd w:id="85"/>
+      <w:r>
+        <w:rPr>
+          <w:rStyle w:val="Refdecomentario"/>
+        </w:rPr>
+        <w:commentReference w:id="85"/>
+      </w:r>
     </w:p>
     <w:p>
       <w:pPr>
@@ -25097,6 +25097,7 @@
           <w:rFonts w:cstheme="minorHAnsi"/>
         </w:rPr>
       </w:pPr>
+      <w:commentRangeStart w:id="87"/>
       <w:r>
         <w:rPr>
           <w:rFonts w:cstheme="minorHAnsi"/>
@@ -25167,6 +25168,13 @@
         </w:rPr>
         <w:t>DefensaSeguridad_Int</w:t>
       </w:r>
+      <w:commentRangeEnd w:id="87"/>
+      <w:r>
+        <w:rPr>
+          <w:rStyle w:val="Refdecomentario"/>
+        </w:rPr>
+        <w:commentReference w:id="87"/>
+      </w:r>
     </w:p>
     <w:p>
       <w:pPr>
@@ -25388,6 +25396,7 @@
           <w:rFonts w:cstheme="minorHAnsi"/>
         </w:rPr>
       </w:pPr>
+      <w:commentRangeStart w:id="88"/>
       <w:r>
         <w:rPr>
           <w:rFonts w:cstheme="minorHAnsi"/>
@@ -25413,6 +25422,13 @@
         </w:rPr>
         <w:t>Conjunto de respuestas</w:t>
       </w:r>
+      <w:commentRangeEnd w:id="88"/>
+      <w:r>
+        <w:rPr>
+          <w:rStyle w:val="Refdecomentario"/>
+        </w:rPr>
+        <w:commentReference w:id="88"/>
+      </w:r>
     </w:p>
     <w:p>
       <w:pPr>
@@ -25440,7 +25456,65 @@
         <w:rPr>
           <w:rFonts w:cstheme="minorHAnsi"/>
         </w:rPr>
-        <w:t>Es el elemento que del cual se realizaran las recomendaciones según el tiempo de estudio, la nota y los resultados de los formularios de CHASIDE y Toulouse.</w:t>
+        <w:t xml:space="preserve">Es el elemento </w:t>
+      </w:r>
+      <w:del w:id="89" w:author="Sergio Saugar García" w:date="2023-06-19T20:24:00Z">
+        <w:r>
+          <w:rPr>
+            <w:rFonts w:cstheme="minorHAnsi"/>
+          </w:rPr>
+          <w:delText xml:space="preserve">que </w:delText>
+        </w:r>
+      </w:del>
+      <w:r>
+        <w:rPr>
+          <w:rFonts w:cstheme="minorHAnsi"/>
+        </w:rPr>
+        <w:t>del cu</w:t>
+      </w:r>
+      <w:ins w:id="90" w:author="Sergio Saugar García" w:date="2023-06-19T20:24:00Z">
+        <w:r>
+          <w:rPr>
+            <w:rFonts w:cstheme="minorHAnsi"/>
+          </w:rPr>
+          <w:t>á</w:t>
+        </w:r>
+      </w:ins>
+      <w:del w:id="91" w:author="Sergio Saugar García" w:date="2023-06-19T20:24:00Z">
+        <w:r>
+          <w:rPr>
+            <w:rFonts w:cstheme="minorHAnsi"/>
+          </w:rPr>
+          <w:delText>a</w:delText>
+        </w:r>
+      </w:del>
+      <w:r>
+        <w:rPr>
+          <w:rFonts w:cstheme="minorHAnsi"/>
+        </w:rPr>
+        <w:t>l se realizar</w:t>
+      </w:r>
+      <w:ins w:id="92" w:author="Sergio Saugar García" w:date="2023-06-19T20:24:00Z">
+        <w:r>
+          <w:rPr>
+            <w:rFonts w:cstheme="minorHAnsi"/>
+          </w:rPr>
+          <w:t>á</w:t>
+        </w:r>
+      </w:ins>
+      <w:del w:id="93" w:author="Sergio Saugar García" w:date="2023-06-19T20:24:00Z">
+        <w:r>
+          <w:rPr>
+            <w:rFonts w:cstheme="minorHAnsi"/>
+          </w:rPr>
+          <w:delText>a</w:delText>
+        </w:r>
+      </w:del>
+      <w:r>
+        <w:rPr>
+          <w:rFonts w:cstheme="minorHAnsi"/>
+        </w:rPr>
+        <w:t>n las recomendaciones según el tiempo de estudio, la nota y los resultados de los formularios de CHASIDE y Toulouse.</w:t>
       </w:r>
     </w:p>
     <w:p>
@@ -25507,11 +25581,19 @@
           <w:rFonts w:cstheme="minorHAnsi"/>
         </w:rPr>
       </w:pPr>
+      <w:commentRangeStart w:id="94"/>
       <w:r>
         <w:rPr>
           <w:rFonts w:cstheme="minorHAnsi"/>
         </w:rPr>
         <w:t>Introducidos por el usuario</w:t>
+      </w:r>
+      <w:commentRangeEnd w:id="94"/>
+      <w:r>
+        <w:rPr>
+          <w:rStyle w:val="Refdecomentario"/>
+        </w:rPr>
+        <w:commentReference w:id="94"/>
       </w:r>
     </w:p>
     <w:p>
@@ -25565,11 +25647,27 @@
           <w:rFonts w:cstheme="minorHAnsi"/>
         </w:rPr>
       </w:pPr>
+      <w:commentRangeStart w:id="95"/>
+      <w:commentRangeStart w:id="96"/>
       <w:r>
         <w:rPr>
           <w:rFonts w:cstheme="minorHAnsi"/>
         </w:rPr>
         <w:t>Generados tras los datos introducidos y los resultados de los formularios</w:t>
+      </w:r>
+      <w:commentRangeEnd w:id="95"/>
+      <w:r>
+        <w:rPr>
+          <w:rStyle w:val="Refdecomentario"/>
+        </w:rPr>
+        <w:commentReference w:id="95"/>
+      </w:r>
+      <w:commentRangeEnd w:id="96"/>
+      <w:r>
+        <w:rPr>
+          <w:rStyle w:val="Refdecomentario"/>
+        </w:rPr>
+        <w:commentReference w:id="96"/>
       </w:r>
     </w:p>
     <w:p>
@@ -25623,7 +25721,7 @@
           <w:color w:val="000000" w:themeColor="text1"/>
         </w:rPr>
       </w:pPr>
-      <w:bookmarkStart w:id="85" w:name="_Ref136197552"/>
+      <w:bookmarkStart w:id="97" w:name="_Ref136197552"/>
       <w:r>
         <w:rPr>
           <w:rFonts w:asciiTheme="minorHAnsi" w:hAnsiTheme="minorHAnsi" w:cstheme="minorHAnsi"/>
@@ -25635,7 +25733,7 @@
         </w:rPr>
         <w:t>Patrones de las URIs</w:t>
       </w:r>
-      <w:bookmarkEnd w:id="85"/>
+      <w:bookmarkEnd w:id="97"/>
     </w:p>
     <w:p>
       <w:pPr>
@@ -25644,6 +25742,7 @@
           <w:rFonts w:cstheme="minorHAnsi"/>
         </w:rPr>
       </w:pPr>
+      <w:commentRangeStart w:id="98"/>
       <w:r>
         <w:rPr>
           <w:rFonts w:cstheme="minorHAnsi"/>
@@ -25667,6 +25766,13 @@
           <w:rFonts w:cstheme="minorHAnsi"/>
         </w:rPr>
         <w:t xml:space="preserve"> el caso del recurso formulario</w:t>
+      </w:r>
+      <w:commentRangeEnd w:id="98"/>
+      <w:r>
+        <w:rPr>
+          <w:rStyle w:val="Refdecomentario"/>
+        </w:rPr>
+        <w:commentReference w:id="98"/>
       </w:r>
     </w:p>
     <w:p>
@@ -25684,7 +25790,7 @@
         </w:rPr>
         <w:t>/api/formularios/{idFormulario}-&gt;</w:t>
       </w:r>
-      <w:commentRangeStart w:id="86"/>
+      <w:commentRangeStart w:id="99"/>
       <w:r>
         <w:rPr>
           <w:rFonts w:cstheme="minorHAnsi"/>
@@ -25721,12 +25827,12 @@
         </w:rPr>
         <w:t>todas las preguntas del formulario pedido</w:t>
       </w:r>
-      <w:commentRangeEnd w:id="86"/>
+      <w:commentRangeEnd w:id="99"/>
       <w:r>
         <w:rPr>
           <w:rStyle w:val="Refdecomentario"/>
         </w:rPr>
-        <w:commentReference w:id="86"/>
+        <w:commentReference w:id="99"/>
       </w:r>
     </w:p>
     <w:p>
@@ -25748,7 +25854,14 @@
         <w:rPr>
           <w:rFonts w:cstheme="minorHAnsi"/>
         </w:rPr>
-        <w:t>Solo acepta el método HTTP GET. Obteniendo</w:t>
+        <w:t xml:space="preserve">Solo acepta el método HTTP GET. </w:t>
+      </w:r>
+      <w:commentRangeStart w:id="100"/>
+      <w:r>
+        <w:rPr>
+          <w:rFonts w:cstheme="minorHAnsi"/>
+        </w:rPr>
+        <w:t>Obteniendo</w:t>
       </w:r>
       <w:r>
         <w:rPr>
@@ -25761,6 +25874,13 @@
           <w:rFonts w:cstheme="minorHAnsi"/>
         </w:rPr>
         <w:t>.</w:t>
+      </w:r>
+      <w:commentRangeEnd w:id="100"/>
+      <w:r>
+        <w:rPr>
+          <w:rStyle w:val="Refdecomentario"/>
+        </w:rPr>
+        <w:commentReference w:id="100"/>
       </w:r>
     </w:p>
     <w:p>
@@ -25806,6 +25926,7 @@
           <w:rFonts w:cstheme="minorHAnsi"/>
         </w:rPr>
       </w:pPr>
+      <w:commentRangeStart w:id="101"/>
       <w:r>
         <w:rPr>
           <w:rFonts w:cstheme="minorHAnsi"/>
@@ -25823,6 +25944,13 @@
           <w:rFonts w:cstheme="minorHAnsi"/>
         </w:rPr>
         <w:t xml:space="preserve"> se expondrá los recursos que la aplicación consume</w:t>
+      </w:r>
+      <w:commentRangeEnd w:id="101"/>
+      <w:r>
+        <w:rPr>
+          <w:rStyle w:val="Refdecomentario"/>
+        </w:rPr>
+        <w:commentReference w:id="101"/>
       </w:r>
     </w:p>
     <w:tbl>
@@ -25836,7 +25964,7 @@
         <w:gridCol w:w="4170"/>
         <w:gridCol w:w="4144"/>
         <w:gridCol w:w="1497"/>
-        <w:gridCol w:w="1246"/>
+        <w:gridCol w:w="1281"/>
       </w:tblGrid>
       <w:tr>
         <w:trPr>
@@ -26130,6 +26258,7 @@
                 <w:sz w:val="22"/>
               </w:rPr>
             </w:pPr>
+            <w:commentRangeStart w:id="102"/>
             <w:r>
               <w:rPr>
                 <w:rFonts w:cstheme="minorHAnsi"/>
@@ -26196,6 +26325,13 @@
                 <w:sz w:val="22"/>
               </w:rPr>
               <w:t>GET, POST, PUT, DELETE</w:t>
+            </w:r>
+            <w:commentRangeEnd w:id="102"/>
+            <w:r>
+              <w:rPr>
+                <w:rStyle w:val="Refdecomentario"/>
+              </w:rPr>
+              <w:commentReference w:id="102"/>
             </w:r>
           </w:p>
         </w:tc>
@@ -26465,18 +26601,18 @@
           <w:rFonts w:asciiTheme="minorHAnsi" w:hAnsiTheme="minorHAnsi" w:cstheme="minorHAnsi"/>
         </w:rPr>
       </w:pPr>
-      <w:bookmarkStart w:id="87" w:name="_Toc107259007"/>
-      <w:bookmarkStart w:id="88" w:name="_Ref136206248"/>
-      <w:bookmarkStart w:id="89" w:name="_Toc137145450"/>
+      <w:bookmarkStart w:id="103" w:name="_Toc107259007"/>
+      <w:bookmarkStart w:id="104" w:name="_Ref136206248"/>
+      <w:bookmarkStart w:id="105" w:name="_Toc137145450"/>
       <w:r>
         <w:rPr>
           <w:rFonts w:asciiTheme="minorHAnsi" w:hAnsiTheme="minorHAnsi" w:cstheme="minorHAnsi"/>
         </w:rPr>
         <w:t>Diseño de la base de datos</w:t>
       </w:r>
-      <w:bookmarkEnd w:id="87"/>
-      <w:bookmarkEnd w:id="88"/>
-      <w:bookmarkEnd w:id="89"/>
+      <w:bookmarkEnd w:id="103"/>
+      <w:bookmarkEnd w:id="104"/>
+      <w:bookmarkEnd w:id="105"/>
     </w:p>
     <w:p>
       <w:pPr>
@@ -26568,8 +26704,8 @@
         <w:rPr>
           <w:noProof/>
         </w:rPr>
-        <w:pict w14:anchorId="44C3C2B6">
-          <v:shape id="Cuadro de texto 2" o:spid="_x0000_s2051" type="#_x0000_t202" style="position:absolute;left:0;text-align:left;margin-left:-3pt;margin-top:548.45pt;width:620.1pt;height:23.45pt;z-index:251707392;visibility:visible;mso-wrap-style:square;mso-width-percent:0;mso-height-percent:0;mso-wrap-distance-left:9pt;mso-wrap-distance-top:0;mso-wrap-distance-right:9pt;mso-wrap-distance-bottom:0;mso-position-horizontal:absolute;mso-position-horizontal-relative:page;mso-position-vertical:absolute;mso-position-vertical-relative:text;mso-width-percent:0;mso-height-percent:0;mso-width-relative:page;mso-height-relative:page;v-text-anchor:top" o:gfxdata="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" stroked="f">
+        <w:pict w14:anchorId="74477145">
+          <v:shape id="Cuadro de texto 9" o:spid="_x0000_s2051" type="#_x0000_t202" style="position:absolute;left:0;text-align:left;margin-left:-3pt;margin-top:548.45pt;width:620.1pt;height:23.45pt;z-index:251707392;visibility:visible;mso-wrap-style:square;mso-width-percent:0;mso-height-percent:0;mso-wrap-distance-left:9pt;mso-wrap-distance-top:0;mso-wrap-distance-right:9pt;mso-wrap-distance-bottom:0;mso-position-horizontal:absolute;mso-position-horizontal-relative:page;mso-position-vertical:absolute;mso-position-vertical-relative:text;mso-width-percent:0;mso-height-percent:0;mso-width-relative:page;mso-height-relative:page;v-text-anchor:top" o:gfxdata="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" stroked="f">
             <v:textbox style="mso-fit-shape-to-text:t" inset="0,0,0,0">
               <w:txbxContent>
                 <w:p>
@@ -26583,8 +26719,8 @@
                   <w:r>
                     <w:t xml:space="preserve">                                                                             </w:t>
                   </w:r>
-                  <w:bookmarkStart w:id="90" w:name="_Ref136134480"/>
-                  <w:bookmarkStart w:id="91" w:name="_Toc136979336"/>
+                  <w:bookmarkStart w:id="106" w:name="_Ref136134480"/>
+                  <w:bookmarkStart w:id="107" w:name="_Toc136979336"/>
                   <w:r>
                     <w:t xml:space="preserve">Ilustración </w:t>
                   </w:r>
@@ -26596,11 +26732,11 @@
                       <w:t>8</w:t>
                     </w:r>
                   </w:fldSimple>
-                  <w:bookmarkEnd w:id="90"/>
+                  <w:bookmarkEnd w:id="106"/>
                   <w:r>
                     <w:t>. Diagrama entidad relación</w:t>
                   </w:r>
-                  <w:bookmarkEnd w:id="91"/>
+                  <w:bookmarkEnd w:id="107"/>
                 </w:p>
               </w:txbxContent>
             </v:textbox>
@@ -26633,19 +26769,7 @@
         <w:rPr>
           <w:rFonts w:cstheme="minorHAnsi"/>
         </w:rPr>
-        <w:t xml:space="preserve"> el diseño de la tabla “</w:t>
-      </w:r>
-      <w:r>
-        <w:rPr>
-          <w:rFonts w:cstheme="minorHAnsi"/>
-        </w:rPr>
-        <w:t>PreguntaFormularios</w:t>
-      </w:r>
-      <w:r>
-        <w:rPr>
-          <w:rFonts w:cstheme="minorHAnsi"/>
-        </w:rPr>
-        <w:t>”, es la única que posee</w:t>
+        <w:t xml:space="preserve"> el diseño de la tabla “PreguntaFormularios”, es la única que posee</w:t>
       </w:r>
       <w:r>
         <w:rPr>
@@ -26753,7 +26877,49 @@
         <w:rPr>
           <w:rFonts w:cstheme="minorHAnsi"/>
         </w:rPr>
-        <w:t xml:space="preserve">tra decisión que se tubo es el uso de números enteros como identificador, siendo </w:t>
+        <w:t>tra decisión que se tu</w:t>
+      </w:r>
+      <w:ins w:id="108" w:author="Sergio Saugar García" w:date="2023-06-19T20:28:00Z">
+        <w:r>
+          <w:rPr>
+            <w:rFonts w:cstheme="minorHAnsi"/>
+          </w:rPr>
+          <w:t>v</w:t>
+        </w:r>
+      </w:ins>
+      <w:del w:id="109" w:author="Sergio Saugar García" w:date="2023-06-19T20:28:00Z">
+        <w:r>
+          <w:rPr>
+            <w:rFonts w:cstheme="minorHAnsi"/>
+          </w:rPr>
+          <w:delText>b</w:delText>
+        </w:r>
+      </w:del>
+      <w:r>
+        <w:rPr>
+          <w:rFonts w:cstheme="minorHAnsi"/>
+        </w:rPr>
+        <w:t xml:space="preserve">o es el uso de </w:t>
+      </w:r>
+      <w:commentRangeStart w:id="110"/>
+      <w:r>
+        <w:rPr>
+          <w:rFonts w:cstheme="minorHAnsi"/>
+        </w:rPr>
+        <w:t xml:space="preserve">números enteros como identificador, </w:t>
+      </w:r>
+      <w:commentRangeEnd w:id="110"/>
+      <w:r>
+        <w:rPr>
+          <w:rStyle w:val="Refdecomentario"/>
+        </w:rPr>
+        <w:commentReference w:id="110"/>
+      </w:r>
+      <w:r>
+        <w:rPr>
+          <w:rFonts w:cstheme="minorHAnsi"/>
+        </w:rPr>
+        <w:t xml:space="preserve">siendo </w:t>
       </w:r>
       <w:r>
         <w:rPr>
@@ -26893,67 +27059,7 @@
         <w:rPr>
           <w:rFonts w:cstheme="minorHAnsi"/>
         </w:rPr>
-        <w:t>Por último, el otro factor hace referencia en la estructura de las relaciones entre “Usuario”, “</w:t>
-      </w:r>
-      <w:r>
-        <w:rPr>
-          <w:rFonts w:cstheme="minorHAnsi"/>
-        </w:rPr>
-        <w:t>RespuestaFormularios</w:t>
-      </w:r>
-      <w:r>
-        <w:rPr>
-          <w:rFonts w:cstheme="minorHAnsi"/>
-        </w:rPr>
-        <w:t>”</w:t>
-      </w:r>
-      <w:r>
-        <w:rPr>
-          <w:rFonts w:cstheme="minorHAnsi"/>
-        </w:rPr>
-        <w:t xml:space="preserve"> y </w:t>
-      </w:r>
-      <w:r>
-        <w:rPr>
-          <w:rFonts w:cstheme="minorHAnsi"/>
-        </w:rPr>
-        <w:t>“</w:t>
-      </w:r>
-      <w:r>
-        <w:rPr>
-          <w:rFonts w:cstheme="minorHAnsi"/>
-        </w:rPr>
-        <w:t>PreguntaFormularios</w:t>
-      </w:r>
-      <w:r>
-        <w:rPr>
-          <w:rFonts w:cstheme="minorHAnsi"/>
-        </w:rPr>
-        <w:t>”</w:t>
-      </w:r>
-      <w:r>
-        <w:rPr>
-          <w:rFonts w:cstheme="minorHAnsi"/>
-        </w:rPr>
-        <w:t>,</w:t>
-      </w:r>
-      <w:r>
-        <w:rPr>
-          <w:rFonts w:cstheme="minorHAnsi"/>
-        </w:rPr>
-        <w:t xml:space="preserve"> los cuales tienen esta relación debido al carácter invariable  de la tabla </w:t>
-      </w:r>
-      <w:r>
-        <w:rPr>
-          <w:rFonts w:cstheme="minorHAnsi"/>
-        </w:rPr>
-        <w:t>“PreguntaFormularios”,</w:t>
-      </w:r>
-      <w:r>
-        <w:rPr>
-          <w:rFonts w:cstheme="minorHAnsi"/>
-        </w:rPr>
-        <w:t xml:space="preserve"> expuesto anteriormente.</w:t>
+        <w:t>Por último, el otro factor hace referencia en la estructura de las relaciones entre “Usuario”, “RespuestaFormularios” y “PreguntaFormularios”, los cuales tienen esta relación debido al carácter invariable  de la tabla “PreguntaFormularios”, expuesto anteriormente.</w:t>
       </w:r>
     </w:p>
     <w:p>
@@ -26979,19 +27085,7 @@
         <w:rPr>
           <w:rFonts w:cstheme="minorHAnsi"/>
         </w:rPr>
-        <w:t>tablas importantes son “</w:t>
-      </w:r>
-      <w:r>
-        <w:rPr>
-          <w:rFonts w:cstheme="minorHAnsi"/>
-        </w:rPr>
-        <w:t>RespuestaFormularios</w:t>
-      </w:r>
-      <w:r>
-        <w:rPr>
-          <w:rFonts w:cstheme="minorHAnsi"/>
-        </w:rPr>
-        <w:t xml:space="preserve">” y “AsignaturasUsuarios” que además de </w:t>
+        <w:t xml:space="preserve">tablas importantes son “RespuestaFormularios” y “AsignaturasUsuarios” que además de </w:t>
       </w:r>
       <w:r>
         <w:rPr>
@@ -27027,7 +27121,27 @@
         <w:rPr>
           <w:rFonts w:cstheme="minorHAnsi"/>
         </w:rPr>
-        <w:t>, de la información elaborada por el logaritmo (tiempo de estudio recomendado y el riesgo)</w:t>
+        <w:t xml:space="preserve">, de la información elaborada por el </w:t>
+      </w:r>
+      <w:commentRangeStart w:id="111"/>
+      <w:r>
+        <w:rPr>
+          <w:rFonts w:cstheme="minorHAnsi"/>
+        </w:rPr>
+        <w:t xml:space="preserve">logaritmo </w:t>
+      </w:r>
+      <w:commentRangeEnd w:id="111"/>
+      <w:r>
+        <w:rPr>
+          <w:rStyle w:val="Refdecomentario"/>
+        </w:rPr>
+        <w:commentReference w:id="111"/>
+      </w:r>
+      <w:r>
+        <w:rPr>
+          <w:rFonts w:cstheme="minorHAnsi"/>
+        </w:rPr>
+        <w:t>(tiempo de estudio recomendado y el riesgo)</w:t>
       </w:r>
       <w:r>
         <w:rPr>
@@ -27068,7 +27182,7 @@
           <w:rFonts w:asciiTheme="minorHAnsi" w:hAnsiTheme="minorHAnsi" w:cstheme="minorHAnsi"/>
         </w:rPr>
       </w:pPr>
-      <w:bookmarkStart w:id="92" w:name="_Toc137145451"/>
+      <w:bookmarkStart w:id="112" w:name="_Toc137145451"/>
       <w:r>
         <w:rPr>
           <w:rFonts w:asciiTheme="minorHAnsi" w:hAnsiTheme="minorHAnsi" w:cstheme="minorHAnsi"/>
@@ -27082,7 +27196,7 @@
         </w:rPr>
         <w:t>l Algoritmo</w:t>
       </w:r>
-      <w:bookmarkEnd w:id="92"/>
+      <w:bookmarkEnd w:id="112"/>
     </w:p>
     <w:p>
       <w:pPr>
@@ -27232,43 +27346,13 @@
         <w:rPr>
           <w:rFonts w:cstheme="minorHAnsi"/>
         </w:rPr>
-        <w:t xml:space="preserve"> se obtienen las aptitudes, intereses, </w:t>
-      </w:r>
-      <w:r>
-        <w:rPr>
-          <w:rFonts w:cstheme="minorHAnsi"/>
-        </w:rPr>
-        <w:t>retención de la información</w:t>
-      </w:r>
-      <w:r>
-        <w:rPr>
-          <w:rFonts w:cstheme="minorHAnsi"/>
-        </w:rPr>
-        <w:t xml:space="preserve">, </w:t>
-      </w:r>
-      <w:r>
-        <w:rPr>
-          <w:rFonts w:cstheme="minorHAnsi"/>
-        </w:rPr>
-        <w:t>impulsiv</w:t>
-      </w:r>
-      <w:r>
-        <w:rPr>
-          <w:rFonts w:cstheme="minorHAnsi"/>
-        </w:rPr>
-        <w:t xml:space="preserve">idad y </w:t>
-      </w:r>
-      <w:r>
-        <w:rPr>
-          <w:rFonts w:cstheme="minorHAnsi"/>
-        </w:rPr>
-        <w:t>concentración</w:t>
-      </w:r>
-      <w:r>
-        <w:rPr>
-          <w:rFonts w:cstheme="minorHAnsi"/>
-        </w:rPr>
-        <w:t>, todos estos resultados serán utilizados junto con la nota y el tiempo de estudio de la asignatura, para la obtención de</w:t>
+        <w:t xml:space="preserve"> se obtienen las aptitudes, intereses, retención de la información</w:t>
+      </w:r>
+      <w:r>
+        <w:rPr>
+          <w:rFonts w:cstheme="minorHAnsi"/>
+        </w:rPr>
+        <w:t>, impulsividad y concentración, todos estos resultados serán utilizados junto con la nota y el tiempo de estudio de la asignatura, para la obtención de</w:t>
       </w:r>
       <w:r>
         <w:rPr>
@@ -27407,19 +27491,7 @@
         <w:rPr>
           <w:rFonts w:cstheme="minorHAnsi"/>
         </w:rPr>
-        <w:t>[</w:t>
-      </w:r>
-      <w:r>
-        <w:rPr>
-          <w:rFonts w:cstheme="minorHAnsi"/>
-        </w:rPr>
-        <w:t>8</w:t>
-      </w:r>
-      <w:r>
-        <w:rPr>
-          <w:rFonts w:cstheme="minorHAnsi"/>
-        </w:rPr>
-        <w:t>]</w:t>
+        <w:t>[8]</w:t>
       </w:r>
       <w:r>
         <w:rPr>
@@ -27570,13 +27642,7 @@
               <w:rPr>
                 <w:rFonts w:cstheme="minorHAnsi"/>
               </w:rPr>
-              <w:t xml:space="preserve">Mayor a </w:t>
-            </w:r>
-            <w:r>
-              <w:rPr>
-                <w:rFonts w:cstheme="minorHAnsi"/>
-              </w:rPr>
-              <w:t>8</w:t>
+              <w:t>Mayor a 8</w:t>
             </w:r>
           </w:p>
         </w:tc>
@@ -27650,13 +27716,7 @@
               <w:rPr>
                 <w:rFonts w:cstheme="minorHAnsi"/>
               </w:rPr>
-              <w:t>Aumenta</w:t>
-            </w:r>
-            <w:r>
-              <w:rPr>
-                <w:rFonts w:cstheme="minorHAnsi"/>
-              </w:rPr>
-              <w:t xml:space="preserve"> un punto</w:t>
+              <w:t>Aumenta un punto</w:t>
             </w:r>
           </w:p>
         </w:tc>
@@ -27755,13 +27815,7 @@
         <w:rPr>
           <w:rFonts w:cstheme="minorHAnsi"/>
         </w:rPr>
-        <w:t xml:space="preserve">de estudio </w:t>
-      </w:r>
-      <w:r>
-        <w:rPr>
-          <w:rFonts w:cstheme="minorHAnsi"/>
-        </w:rPr>
-        <w:t xml:space="preserve"> </w:t>
+        <w:t xml:space="preserve">de estudio  </w:t>
       </w:r>
       <w:r>
         <w:rPr>
@@ -27773,13 +27827,7 @@
         <w:rPr>
           <w:rFonts w:cstheme="minorHAnsi"/>
         </w:rPr>
-        <w:t xml:space="preserve"> </w:t>
-      </w:r>
-      <w:r>
-        <w:rPr>
-          <w:rFonts w:cstheme="minorHAnsi"/>
-        </w:rPr>
-        <w:t>de estudio</w:t>
+        <w:t xml:space="preserve"> de estudio</w:t>
       </w:r>
       <w:r>
         <w:rPr>
@@ -27925,13 +27973,7 @@
         <w:rPr>
           <w:rFonts w:cstheme="minorHAnsi"/>
         </w:rPr>
-        <w:t xml:space="preserve"> </w:t>
-      </w:r>
-      <w:r>
-        <w:rPr>
-          <w:rFonts w:cstheme="minorHAnsi"/>
-        </w:rPr>
-        <w:t>recomendado</w:t>
+        <w:t xml:space="preserve"> recomendado</w:t>
       </w:r>
       <w:r>
         <w:rPr>
@@ -27943,19 +27985,7 @@
         <w:rPr>
           <w:rFonts w:cstheme="minorHAnsi"/>
         </w:rPr>
-        <w:t xml:space="preserve"> </w:t>
-      </w:r>
-      <w:r>
-        <w:rPr>
-          <w:rFonts w:cstheme="minorHAnsi"/>
-        </w:rPr>
-        <w:t>recomendad</w:t>
-      </w:r>
-      <w:r>
-        <w:rPr>
-          <w:rFonts w:cstheme="minorHAnsi"/>
-        </w:rPr>
-        <w:t>o</w:t>
+        <w:t xml:space="preserve"> recomendado</w:t>
       </w:r>
       <w:r>
         <w:rPr>
@@ -28082,13 +28112,7 @@
         <w:rPr>
           <w:rFonts w:cstheme="minorHAnsi"/>
         </w:rPr>
-        <w:t xml:space="preserve"> e impulsividad</w:t>
-      </w:r>
-      <w:r>
-        <w:rPr>
-          <w:rFonts w:cstheme="minorHAnsi"/>
-        </w:rPr>
-        <w:t>). Si la concentración es mayor a 0,6 significa que tiene una gran capacidad de concentración</w:t>
+        <w:t xml:space="preserve"> e impulsividad). Si la concentración es mayor a 0,6 significa que tiene una gran capacidad de concentración</w:t>
       </w:r>
       <w:r>
         <w:rPr>
@@ -28118,6 +28142,11 @@
         <w:rPr>
           <w:rFonts w:cstheme="minorHAnsi"/>
         </w:rPr>
+      </w:r>
+      <w:r>
+        <w:rPr>
+          <w:rFonts w:cstheme="minorHAnsi"/>
+        </w:rPr>
         <w:fldChar w:fldCharType="separate"/>
       </w:r>
       <w:r>
@@ -28154,6 +28183,11 @@
         <w:rPr>
           <w:rFonts w:cstheme="minorHAnsi"/>
         </w:rPr>
+      </w:r>
+      <w:r>
+        <w:rPr>
+          <w:rFonts w:cstheme="minorHAnsi"/>
+        </w:rPr>
         <w:fldChar w:fldCharType="separate"/>
       </w:r>
       <w:r>
@@ -28214,6 +28248,11 @@
         <w:rPr>
           <w:rFonts w:cstheme="minorHAnsi"/>
         </w:rPr>
+      </w:r>
+      <w:r>
+        <w:rPr>
+          <w:rFonts w:cstheme="minorHAnsi"/>
+        </w:rPr>
         <w:fldChar w:fldCharType="separate"/>
       </w:r>
       <w:r>
@@ -28250,6 +28289,11 @@
         <w:rPr>
           <w:rFonts w:cstheme="minorHAnsi"/>
         </w:rPr>
+      </w:r>
+      <w:r>
+        <w:rPr>
+          <w:rFonts w:cstheme="minorHAnsi"/>
+        </w:rPr>
         <w:fldChar w:fldCharType="separate"/>
       </w:r>
       <w:r>
@@ -28268,13 +28312,7 @@
         <w:rPr>
           <w:rFonts w:cstheme="minorHAnsi"/>
         </w:rPr>
-        <w:t>.</w:t>
-      </w:r>
-      <w:r>
-        <w:rPr>
-          <w:rFonts w:cstheme="minorHAnsi"/>
-        </w:rPr>
-        <w:t xml:space="preserve"> </w:t>
+        <w:t xml:space="preserve">. </w:t>
       </w:r>
     </w:p>
     <w:p>
@@ -28341,7 +28379,27 @@
         <w:rPr>
           <w:rFonts w:cstheme="minorHAnsi"/>
         </w:rPr>
-        <w:t xml:space="preserve"> inferior, se le recomendará el tiempo mínimo y el riesgo disminuirá un punto, en caso de superar el limite superior, el riesgo aumentará un punto y se le </w:t>
+        <w:t xml:space="preserve"> inferior, se le recomendará el tiempo mínimo y el riesgo disminuirá un punto, en caso de superar el</w:t>
+      </w:r>
+      <w:commentRangeStart w:id="113"/>
+      <w:r>
+        <w:rPr>
+          <w:rFonts w:cstheme="minorHAnsi"/>
+        </w:rPr>
+        <w:t xml:space="preserve"> limite </w:t>
+      </w:r>
+      <w:commentRangeEnd w:id="113"/>
+      <w:r>
+        <w:rPr>
+          <w:rStyle w:val="Refdecomentario"/>
+        </w:rPr>
+        <w:commentReference w:id="113"/>
+      </w:r>
+      <w:r>
+        <w:rPr>
+          <w:rFonts w:cstheme="minorHAnsi"/>
+        </w:rPr>
+        <w:t xml:space="preserve">superior, el riesgo aumentará un punto y se le </w:t>
       </w:r>
       <w:r>
         <w:rPr>
@@ -28469,7 +28527,7 @@
           <w:rFonts w:asciiTheme="minorHAnsi" w:hAnsiTheme="minorHAnsi" w:cstheme="minorHAnsi"/>
         </w:rPr>
       </w:pPr>
-      <w:bookmarkStart w:id="93" w:name="_Toc137145452"/>
+      <w:bookmarkStart w:id="114" w:name="_Toc137145452"/>
       <w:r>
         <w:rPr>
           <w:rFonts w:asciiTheme="minorHAnsi" w:hAnsiTheme="minorHAnsi" w:cstheme="minorHAnsi"/>
@@ -28482,8 +28540,8 @@
         </w:rPr>
         <w:t>Frontend</w:t>
       </w:r>
-      <w:commentRangeStart w:id="94"/>
-      <w:commentRangeEnd w:id="94"/>
+      <w:commentRangeStart w:id="115"/>
+      <w:commentRangeEnd w:id="115"/>
       <w:r>
         <w:rPr>
           <w:rStyle w:val="Refdecomentario"/>
@@ -28491,9 +28549,9 @@
           <w:b w:val="0"/>
           <w:color w:val="auto"/>
         </w:rPr>
-        <w:commentReference w:id="94"/>
-      </w:r>
-      <w:bookmarkEnd w:id="93"/>
+        <w:commentReference w:id="115"/>
+      </w:r>
+      <w:bookmarkEnd w:id="114"/>
     </w:p>
     <w:p>
       <w:pPr>
@@ -28518,7 +28576,21 @@
         <w:rPr>
           <w:rFonts w:cstheme="minorHAnsi"/>
         </w:rPr>
-        <w:t xml:space="preserve">Para poder realizarlo se han diseñado dos formatos principales. </w:t>
+        <w:t xml:space="preserve">Para poder </w:t>
+      </w:r>
+      <w:commentRangeStart w:id="116"/>
+      <w:r>
+        <w:rPr>
+          <w:rFonts w:cstheme="minorHAnsi"/>
+        </w:rPr>
+        <w:t xml:space="preserve">realizarlo se han diseñado dos formatos principales. </w:t>
+      </w:r>
+      <w:commentRangeEnd w:id="116"/>
+      <w:r>
+        <w:rPr>
+          <w:rStyle w:val="Refdecomentario"/>
+        </w:rPr>
+        <w:commentReference w:id="116"/>
       </w:r>
     </w:p>
     <w:p>
@@ -28653,27 +28725,16 @@
         <w:rPr>
           <w:rFonts w:cstheme="minorHAnsi"/>
         </w:rPr>
-        <w:t xml:space="preserve">En el segundo caso se ha optado con una vista más compleja, pero intuitiva en donde se dispone de dos elementos invariables, el navegador izquierdo donde se encuentran las diferentes paginas asociadas y el </w:t>
-      </w:r>
-      <w:r>
-        <w:rPr>
-          <w:rFonts w:cstheme="minorHAnsi"/>
-        </w:rPr>
-        <w:t>navegado</w:t>
-      </w:r>
-      <w:r>
-        <w:rPr>
-          <w:rFonts w:cstheme="minorHAnsi"/>
-        </w:rPr>
-        <w:t>r superior que contiene el perfil y el cierre de sesión.</w:t>
-      </w:r>
-    </w:p>
-    <w:p>
-      <w:pPr>
-        <w:rPr>
-          <w:rFonts w:cstheme="minorHAnsi"/>
-        </w:rPr>
-      </w:pPr>
+        <w:t>En el segundo caso se ha optado con una vista más compleja, pero intuitiva en donde se dispone de dos elementos invariables, el navegador izquierdo donde se encuentran las diferentes paginas asociadas y el navegador superior que contiene el perfil y el cierre de sesión.</w:t>
+      </w:r>
+    </w:p>
+    <w:p>
+      <w:pPr>
+        <w:rPr>
+          <w:rFonts w:cstheme="minorHAnsi"/>
+        </w:rPr>
+      </w:pPr>
+      <w:commentRangeStart w:id="117"/>
       <w:r>
         <w:rPr>
           <w:rFonts w:cstheme="minorHAnsi"/>
@@ -28733,6 +28794,13 @@
           <w:rFonts w:cstheme="minorHAnsi"/>
         </w:rPr>
         <w:t>.</w:t>
+      </w:r>
+      <w:commentRangeEnd w:id="117"/>
+      <w:r>
+        <w:rPr>
+          <w:rStyle w:val="Refdecomentario"/>
+        </w:rPr>
+        <w:commentReference w:id="117"/>
       </w:r>
     </w:p>
     <w:p>
@@ -28744,14 +28812,14 @@
           <w:rFonts w:asciiTheme="minorHAnsi" w:hAnsiTheme="minorHAnsi" w:cstheme="minorHAnsi"/>
         </w:rPr>
       </w:pPr>
-      <w:bookmarkStart w:id="95" w:name="_Toc137145453"/>
+      <w:bookmarkStart w:id="118" w:name="_Toc137145453"/>
       <w:r>
         <w:rPr>
           <w:rFonts w:asciiTheme="minorHAnsi" w:hAnsiTheme="minorHAnsi" w:cstheme="minorHAnsi"/>
         </w:rPr>
         <w:t>Implementación</w:t>
       </w:r>
-      <w:bookmarkEnd w:id="95"/>
+      <w:bookmarkEnd w:id="118"/>
       <w:r>
         <w:rPr>
           <w:rFonts w:asciiTheme="minorHAnsi" w:hAnsiTheme="minorHAnsi" w:cstheme="minorHAnsi"/>
@@ -28802,19 +28870,19 @@
         </w:rPr>
         <w:t>Backend</w:t>
       </w:r>
-      <w:commentRangeStart w:id="96"/>
+      <w:commentRangeStart w:id="119"/>
       <w:r>
         <w:rPr>
           <w:rFonts w:cstheme="minorHAnsi"/>
         </w:rPr>
         <w:t xml:space="preserve"> </w:t>
       </w:r>
-      <w:commentRangeEnd w:id="96"/>
+      <w:commentRangeEnd w:id="119"/>
       <w:r>
         <w:rPr>
           <w:rStyle w:val="Refdecomentario"/>
         </w:rPr>
-        <w:commentReference w:id="96"/>
+        <w:commentReference w:id="119"/>
       </w:r>
       <w:r>
         <w:rPr>
@@ -28843,7 +28911,7 @@
           <w:rFonts w:asciiTheme="minorHAnsi" w:hAnsiTheme="minorHAnsi" w:cstheme="minorHAnsi"/>
         </w:rPr>
       </w:pPr>
-      <w:bookmarkStart w:id="97" w:name="_Toc137145454"/>
+      <w:bookmarkStart w:id="120" w:name="_Toc137145454"/>
       <w:r>
         <w:rPr>
           <w:rFonts w:asciiTheme="minorHAnsi" w:hAnsiTheme="minorHAnsi" w:cstheme="minorHAnsi"/>
@@ -28856,7 +28924,7 @@
         </w:rPr>
         <w:t>Backend</w:t>
       </w:r>
-      <w:bookmarkEnd w:id="97"/>
+      <w:bookmarkEnd w:id="120"/>
     </w:p>
     <w:p>
       <w:pPr>
@@ -29037,24 +29105,24 @@
           <w:rFonts w:asciiTheme="minorHAnsi" w:hAnsiTheme="minorHAnsi" w:cstheme="minorHAnsi"/>
         </w:rPr>
       </w:pPr>
-      <w:bookmarkStart w:id="98" w:name="_Toc107149611"/>
-      <w:bookmarkStart w:id="99" w:name="_Toc107259011"/>
-      <w:bookmarkStart w:id="100" w:name="_Toc137145455"/>
+      <w:bookmarkStart w:id="121" w:name="_Toc107149611"/>
+      <w:bookmarkStart w:id="122" w:name="_Toc107259011"/>
+      <w:bookmarkStart w:id="123" w:name="_Toc137145455"/>
       <w:r>
         <w:rPr>
           <w:rFonts w:asciiTheme="minorHAnsi" w:hAnsiTheme="minorHAnsi" w:cstheme="minorHAnsi"/>
         </w:rPr>
         <w:t xml:space="preserve">Estructura e implementación de la lógica de negocio con </w:t>
       </w:r>
-      <w:bookmarkEnd w:id="98"/>
-      <w:bookmarkEnd w:id="99"/>
+      <w:bookmarkEnd w:id="121"/>
+      <w:bookmarkEnd w:id="122"/>
       <w:r>
         <w:rPr>
           <w:rFonts w:asciiTheme="minorHAnsi" w:hAnsiTheme="minorHAnsi" w:cstheme="minorHAnsi"/>
         </w:rPr>
         <w:t>.Net Core</w:t>
       </w:r>
-      <w:bookmarkEnd w:id="100"/>
+      <w:bookmarkEnd w:id="123"/>
     </w:p>
     <w:p>
       <w:pPr>
@@ -29093,27 +29161,27 @@
         </w:rPr>
         <w:t xml:space="preserve"> como ejemplo del </w:t>
       </w:r>
-      <w:commentRangeStart w:id="101"/>
-      <w:commentRangeStart w:id="102"/>
+      <w:commentRangeStart w:id="124"/>
+      <w:commentRangeStart w:id="125"/>
       <w:r>
         <w:rPr>
           <w:rFonts w:cstheme="minorHAnsi"/>
         </w:rPr>
         <w:t>recurso Asignatura</w:t>
       </w:r>
-      <w:commentRangeEnd w:id="101"/>
+      <w:commentRangeEnd w:id="124"/>
       <w:r>
         <w:rPr>
           <w:rStyle w:val="Refdecomentario"/>
         </w:rPr>
-        <w:commentReference w:id="101"/>
-      </w:r>
-      <w:commentRangeEnd w:id="102"/>
+        <w:commentReference w:id="124"/>
+      </w:r>
+      <w:commentRangeEnd w:id="125"/>
       <w:r>
         <w:rPr>
           <w:rStyle w:val="Refdecomentario"/>
         </w:rPr>
-        <w:commentReference w:id="102"/>
+        <w:commentReference w:id="125"/>
       </w:r>
       <w:r>
         <w:rPr>
@@ -29248,7 +29316,7 @@
           <w:rFonts w:cstheme="minorHAnsi"/>
         </w:rPr>
       </w:pPr>
-      <w:commentRangeStart w:id="103"/>
+      <w:commentRangeStart w:id="126"/>
       <w:r>
         <w:rPr>
           <w:rFonts w:cstheme="minorHAnsi"/>
@@ -29269,12 +29337,12 @@
         </w:rPr>
         <w:t xml:space="preserve"> </w:t>
       </w:r>
-      <w:commentRangeEnd w:id="103"/>
+      <w:commentRangeEnd w:id="126"/>
       <w:r>
         <w:rPr>
           <w:rStyle w:val="Refdecomentario"/>
         </w:rPr>
-        <w:commentReference w:id="103"/>
+        <w:commentReference w:id="126"/>
       </w:r>
       <w:r>
         <w:rPr>
@@ -29404,8 +29472,8 @@
         <w:rPr>
           <w:noProof/>
         </w:rPr>
-        <w:pict w14:anchorId="21B737B3">
-          <v:shape id="Cuadro de texto 1" o:spid="_x0000_s2050" type="#_x0000_t202" style="position:absolute;left:0;text-align:left;margin-left:69pt;margin-top:76.25pt;width:462pt;height:261.85pt;z-index:251709440;visibility:visible;mso-wrap-style:square;mso-width-percent:0;mso-height-percent:200;mso-wrap-distance-left:9pt;mso-wrap-distance-top:3.6pt;mso-wrap-distance-right:9pt;mso-wrap-distance-bottom:3.6pt;mso-position-horizontal:absolute;mso-position-horizontal-relative:page;mso-position-vertical:absolute;mso-position-vertical-relative:text;mso-width-percent:0;mso-height-percent:200;mso-width-relative:margin;mso-height-relative:margin;v-text-anchor:top" o:gfxdata="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">
+        <w:pict w14:anchorId="140B1C80">
+          <v:shape id="Cuadro de texto 8" o:spid="_x0000_s2050" type="#_x0000_t202" style="position:absolute;left:0;text-align:left;margin-left:69pt;margin-top:76.25pt;width:462pt;height:261.85pt;z-index:251709440;visibility:visible;mso-wrap-style:square;mso-width-percent:0;mso-height-percent:200;mso-wrap-distance-left:9pt;mso-wrap-distance-top:3.6pt;mso-wrap-distance-right:9pt;mso-wrap-distance-bottom:3.6pt;mso-position-horizontal:absolute;mso-position-horizontal-relative:page;mso-position-vertical:absolute;mso-position-vertical-relative:text;mso-width-percent:0;mso-height-percent:200;mso-width-relative:margin;mso-height-relative:margin;v-text-anchor:top" o:gfxdata="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">
             <v:textbox style="mso-fit-shape-to-text:t">
               <w:txbxContent>
                 <w:p>
@@ -29635,7 +29703,7 @@
                     </w:rPr>
                     <w:t xml:space="preserve">            </w:t>
                   </w:r>
-                  <w:bookmarkStart w:id="104" w:name="_Hlk136199639"/>
+                  <w:bookmarkStart w:id="127" w:name="_Hlk136199639"/>
                   <w:r>
                     <w:rPr>
                       <w:rFonts w:ascii="Cascadia Mono" w:hAnsi="Cascadia Mono" w:cs="Cascadia Mono"/>
@@ -29645,7 +29713,7 @@
                     </w:rPr>
                     <w:t xml:space="preserve">AsignaturaUsuario </w:t>
                   </w:r>
-                  <w:bookmarkEnd w:id="104"/>
+                  <w:bookmarkEnd w:id="127"/>
                   <w:r>
                     <w:rPr>
                       <w:rFonts w:ascii="Cascadia Mono" w:hAnsi="Cascadia Mono" w:cs="Cascadia Mono"/>
@@ -29712,7 +29780,7 @@
                     </w:rPr>
                     <w:t xml:space="preserve">            </w:t>
                   </w:r>
-                  <w:bookmarkStart w:id="105" w:name="_Hlk136199867"/>
+                  <w:bookmarkStart w:id="128" w:name="_Hlk136199867"/>
                   <w:r>
                     <w:rPr>
                       <w:rFonts w:ascii="Cascadia Mono" w:hAnsi="Cascadia Mono" w:cs="Cascadia Mono"/>
@@ -29722,7 +29790,7 @@
                     </w:rPr>
                     <w:t xml:space="preserve">AsignaturaUsuarioGet </w:t>
                   </w:r>
-                  <w:bookmarkEnd w:id="105"/>
+                  <w:bookmarkEnd w:id="128"/>
                   <w:r>
                     <w:rPr>
                       <w:rFonts w:ascii="Cascadia Mono" w:hAnsi="Cascadia Mono" w:cs="Cascadia Mono"/>
@@ -30042,8 +30110,8 @@
         </w:rPr>
         <w:t>P</w:t>
       </w:r>
-      <w:commentRangeStart w:id="106"/>
-      <w:commentRangeStart w:id="107"/>
+      <w:commentRangeStart w:id="129"/>
+      <w:commentRangeStart w:id="130"/>
       <w:r>
         <w:rPr>
           <w:rFonts w:cstheme="minorHAnsi"/>
@@ -30057,19 +30125,19 @@
         <w:lastRenderedPageBreak/>
         <w:t xml:space="preserve">elemento expuesto en este subcapítulo </w:t>
       </w:r>
-      <w:commentRangeEnd w:id="106"/>
+      <w:commentRangeEnd w:id="129"/>
       <w:r>
         <w:rPr>
           <w:rStyle w:val="Refdecomentario"/>
         </w:rPr>
-        <w:commentReference w:id="106"/>
-      </w:r>
-      <w:commentRangeEnd w:id="107"/>
+        <w:commentReference w:id="129"/>
+      </w:r>
+      <w:commentRangeEnd w:id="130"/>
       <w:r>
         <w:rPr>
           <w:rStyle w:val="Refdecomentario"/>
         </w:rPr>
-        <w:commentReference w:id="107"/>
+        <w:commentReference w:id="130"/>
       </w:r>
     </w:p>
     <w:p>
@@ -30207,7 +30275,7 @@
           <w:u w:val="single"/>
         </w:rPr>
       </w:pPr>
-      <w:commentRangeStart w:id="108"/>
+      <w:commentRangeStart w:id="131"/>
       <w:r>
         <w:rPr>
           <w:rFonts w:cstheme="minorHAnsi"/>
@@ -30218,12 +30286,12 @@
         </w:rPr>
         <w:t>Para finalizar se ha realizado un diagrama UML ubicado en el anexo para ofrecer una visión global de las clases de la API RESTful</w:t>
       </w:r>
-      <w:commentRangeEnd w:id="108"/>
+      <w:commentRangeEnd w:id="131"/>
       <w:r>
         <w:rPr>
           <w:rStyle w:val="Refdecomentario"/>
         </w:rPr>
-        <w:commentReference w:id="108"/>
+        <w:commentReference w:id="131"/>
       </w:r>
     </w:p>
     <w:p>
@@ -30234,18 +30302,18 @@
           <w:rFonts w:asciiTheme="minorHAnsi" w:hAnsiTheme="minorHAnsi" w:cstheme="minorHAnsi"/>
         </w:rPr>
       </w:pPr>
-      <w:bookmarkStart w:id="109" w:name="_Toc107149612"/>
-      <w:bookmarkStart w:id="110" w:name="_Toc107259012"/>
-      <w:bookmarkStart w:id="111" w:name="_Toc137145456"/>
+      <w:bookmarkStart w:id="132" w:name="_Toc107149612"/>
+      <w:bookmarkStart w:id="133" w:name="_Toc107259012"/>
+      <w:bookmarkStart w:id="134" w:name="_Toc137145456"/>
       <w:r>
         <w:rPr>
           <w:rFonts w:asciiTheme="minorHAnsi" w:hAnsiTheme="minorHAnsi" w:cstheme="minorHAnsi"/>
         </w:rPr>
         <w:t>Estructura e implementación de la BBDD</w:t>
       </w:r>
-      <w:bookmarkEnd w:id="109"/>
-      <w:bookmarkEnd w:id="110"/>
-      <w:bookmarkEnd w:id="111"/>
+      <w:bookmarkEnd w:id="132"/>
+      <w:bookmarkEnd w:id="133"/>
+      <w:bookmarkEnd w:id="134"/>
     </w:p>
     <w:p>
       <w:pPr>
@@ -30255,9 +30323,9 @@
           <w:szCs w:val="24"/>
         </w:rPr>
       </w:pPr>
-      <w:commentRangeStart w:id="112"/>
-      <w:commentRangeStart w:id="113"/>
-      <w:commentRangeStart w:id="114"/>
+      <w:commentRangeStart w:id="135"/>
+      <w:commentRangeStart w:id="136"/>
+      <w:commentRangeStart w:id="137"/>
       <w:r>
         <w:rPr>
           <w:rFonts w:cstheme="minorHAnsi"/>
@@ -30334,26 +30402,26 @@
         </w:rPr>
         <w:t>, se ha realizado su implementación en el servidor SQL gracias a la interfaz gráfica  SQL Server Management Studio Management Studio 19.</w:t>
       </w:r>
-      <w:commentRangeEnd w:id="112"/>
+      <w:commentRangeEnd w:id="135"/>
       <w:r>
         <w:rPr>
           <w:rStyle w:val="Refdecomentario"/>
         </w:rPr>
-        <w:commentReference w:id="112"/>
-      </w:r>
-      <w:commentRangeEnd w:id="113"/>
+        <w:commentReference w:id="135"/>
+      </w:r>
+      <w:commentRangeEnd w:id="136"/>
       <w:r>
         <w:rPr>
           <w:rStyle w:val="Refdecomentario"/>
         </w:rPr>
-        <w:commentReference w:id="113"/>
-      </w:r>
-      <w:commentRangeEnd w:id="114"/>
+        <w:commentReference w:id="136"/>
+      </w:r>
+      <w:commentRangeEnd w:id="137"/>
       <w:r>
         <w:rPr>
           <w:rStyle w:val="Refdecomentario"/>
         </w:rPr>
-        <w:commentReference w:id="114"/>
+        <w:commentReference w:id="137"/>
       </w:r>
     </w:p>
     <w:p>
@@ -30394,7 +30462,7 @@
           <w:rFonts w:asciiTheme="minorHAnsi" w:hAnsiTheme="minorHAnsi" w:cstheme="minorHAnsi"/>
         </w:rPr>
       </w:pPr>
-      <w:bookmarkStart w:id="115" w:name="_Toc137145457"/>
+      <w:bookmarkStart w:id="138" w:name="_Toc137145457"/>
       <w:r>
         <w:rPr>
           <w:rFonts w:asciiTheme="minorHAnsi" w:hAnsiTheme="minorHAnsi" w:cstheme="minorHAnsi"/>
@@ -30407,7 +30475,7 @@
         </w:rPr>
         <w:t>Frontend</w:t>
       </w:r>
-      <w:bookmarkEnd w:id="115"/>
+      <w:bookmarkEnd w:id="138"/>
     </w:p>
     <w:p>
       <w:pPr>
@@ -30577,6 +30645,11 @@
         <w:rPr>
           <w:rFonts w:cstheme="minorHAnsi"/>
         </w:rPr>
+      </w:r>
+      <w:r>
+        <w:rPr>
+          <w:rFonts w:cstheme="minorHAnsi"/>
+        </w:rPr>
         <w:fldChar w:fldCharType="separate"/>
       </w:r>
       <w:r>
@@ -30631,14 +30704,14 @@
           <w:rFonts w:asciiTheme="minorHAnsi" w:hAnsiTheme="minorHAnsi" w:cstheme="minorHAnsi"/>
         </w:rPr>
       </w:pPr>
-      <w:bookmarkStart w:id="116" w:name="_Toc137145458"/>
+      <w:bookmarkStart w:id="139" w:name="_Toc137145458"/>
       <w:r>
         <w:rPr>
           <w:rFonts w:asciiTheme="minorHAnsi" w:hAnsiTheme="minorHAnsi" w:cstheme="minorHAnsi"/>
         </w:rPr>
         <w:t>Referencia al software</w:t>
       </w:r>
-      <w:bookmarkEnd w:id="116"/>
+      <w:bookmarkEnd w:id="139"/>
     </w:p>
     <w:p>
       <w:pPr>
@@ -30696,14 +30769,14 @@
           <w:rFonts w:asciiTheme="minorHAnsi" w:hAnsiTheme="minorHAnsi" w:cstheme="minorHAnsi"/>
         </w:rPr>
       </w:pPr>
-      <w:bookmarkStart w:id="117" w:name="_Toc137145459"/>
+      <w:bookmarkStart w:id="140" w:name="_Toc137145459"/>
       <w:r>
         <w:rPr>
           <w:rFonts w:asciiTheme="minorHAnsi" w:hAnsiTheme="minorHAnsi" w:cstheme="minorHAnsi"/>
         </w:rPr>
         <w:t>Manuales</w:t>
       </w:r>
-      <w:bookmarkEnd w:id="117"/>
+      <w:bookmarkEnd w:id="140"/>
     </w:p>
     <w:p>
       <w:pPr>
@@ -30783,14 +30856,14 @@
           <w:rFonts w:asciiTheme="minorHAnsi" w:hAnsiTheme="minorHAnsi" w:cstheme="minorHAnsi"/>
         </w:rPr>
       </w:pPr>
-      <w:bookmarkStart w:id="118" w:name="_Toc137145460"/>
+      <w:bookmarkStart w:id="141" w:name="_Toc137145460"/>
       <w:r>
         <w:rPr>
           <w:rFonts w:asciiTheme="minorHAnsi" w:hAnsiTheme="minorHAnsi" w:cstheme="minorHAnsi"/>
         </w:rPr>
         <w:t>Pruebas y validación</w:t>
       </w:r>
-      <w:bookmarkEnd w:id="118"/>
+      <w:bookmarkEnd w:id="141"/>
     </w:p>
     <w:p>
       <w:pPr>
@@ -30828,19 +30901,19 @@
         </w:rPr>
         <w:t xml:space="preserve">er sobre cada recurso involucrado en las </w:t>
       </w:r>
-      <w:commentRangeStart w:id="119"/>
+      <w:commentRangeStart w:id="142"/>
       <w:r>
         <w:rPr>
           <w:rFonts w:cstheme="minorHAnsi"/>
         </w:rPr>
         <w:t>peticiones que realiza la aplicación a la API, permitiendo a su vez, comprobar la correcta conexión a la base de datos.</w:t>
       </w:r>
-      <w:commentRangeEnd w:id="119"/>
+      <w:commentRangeEnd w:id="142"/>
       <w:r>
         <w:rPr>
           <w:rStyle w:val="Refdecomentario"/>
         </w:rPr>
-        <w:commentReference w:id="119"/>
+        <w:commentReference w:id="142"/>
       </w:r>
     </w:p>
     <w:p>
@@ -30855,19 +30928,19 @@
         </w:rPr>
         <w:t xml:space="preserve">Una vez comprobado lo anterior, se ha procedido a realizar la validación de la aplicación </w:t>
       </w:r>
-      <w:commentRangeStart w:id="120"/>
+      <w:commentRangeStart w:id="143"/>
       <w:r>
         <w:rPr>
           <w:rFonts w:cstheme="minorHAnsi"/>
         </w:rPr>
         <w:t xml:space="preserve">mediante se realizan </w:t>
       </w:r>
-      <w:commentRangeEnd w:id="120"/>
+      <w:commentRangeEnd w:id="143"/>
       <w:r>
         <w:rPr>
           <w:rStyle w:val="Refdecomentario"/>
         </w:rPr>
-        <w:commentReference w:id="120"/>
+        <w:commentReference w:id="143"/>
       </w:r>
       <w:r>
         <w:rPr>
@@ -30973,7 +31046,7 @@
           <w:rFonts w:cstheme="minorHAnsi"/>
         </w:rPr>
       </w:pPr>
-      <w:bookmarkStart w:id="121" w:name="_Toc136979337"/>
+      <w:bookmarkStart w:id="144" w:name="_Toc136979337"/>
       <w:r>
         <w:t xml:space="preserve">Ilustración </w:t>
       </w:r>
@@ -30988,7 +31061,7 @@
       <w:r>
         <w:t>. Registro de la aplicación</w:t>
       </w:r>
-      <w:bookmarkEnd w:id="121"/>
+      <w:bookmarkEnd w:id="144"/>
     </w:p>
     <w:p>
       <w:pPr>
@@ -31086,7 +31159,7 @@
           <w:rFonts w:cstheme="minorHAnsi"/>
         </w:rPr>
       </w:pPr>
-      <w:bookmarkStart w:id="122" w:name="_Toc136979338"/>
+      <w:bookmarkStart w:id="145" w:name="_Toc136979338"/>
       <w:r>
         <w:t xml:space="preserve">Ilustración </w:t>
       </w:r>
@@ -31101,7 +31174,7 @@
       <w:r>
         <w:t>. JSON de inserción de usuario</w:t>
       </w:r>
-      <w:bookmarkEnd w:id="122"/>
+      <w:bookmarkEnd w:id="145"/>
     </w:p>
     <w:p>
       <w:pPr>
@@ -31172,7 +31245,7 @@
           <w:rFonts w:cstheme="minorHAnsi"/>
         </w:rPr>
       </w:pPr>
-      <w:bookmarkStart w:id="123" w:name="_Toc136979339"/>
+      <w:bookmarkStart w:id="146" w:name="_Toc136979339"/>
       <w:r>
         <w:t xml:space="preserve">Ilustración </w:t>
       </w:r>
@@ -31187,7 +31260,7 @@
       <w:r>
         <w:t>. Inserción en la base de datos</w:t>
       </w:r>
-      <w:bookmarkEnd w:id="123"/>
+      <w:bookmarkEnd w:id="146"/>
     </w:p>
     <w:p>
       <w:pPr>
@@ -31271,7 +31344,7 @@
           <w:rFonts w:cstheme="minorHAnsi"/>
         </w:rPr>
       </w:pPr>
-      <w:bookmarkStart w:id="124" w:name="_Toc136979340"/>
+      <w:bookmarkStart w:id="147" w:name="_Toc136979340"/>
       <w:r>
         <w:t xml:space="preserve">Ilustración </w:t>
       </w:r>
@@ -31286,7 +31359,7 @@
       <w:r>
         <w:t>. Página inicial dentro de la aplicación</w:t>
       </w:r>
-      <w:bookmarkEnd w:id="124"/>
+      <w:bookmarkEnd w:id="147"/>
     </w:p>
     <w:p>
       <w:pPr>
@@ -31357,7 +31430,7 @@
           <w:rFonts w:cstheme="minorHAnsi"/>
         </w:rPr>
       </w:pPr>
-      <w:bookmarkStart w:id="125" w:name="_Toc136979341"/>
+      <w:bookmarkStart w:id="148" w:name="_Toc136979341"/>
       <w:r>
         <w:t xml:space="preserve">Ilustración </w:t>
       </w:r>
@@ -31372,7 +31445,7 @@
       <w:r>
         <w:t>. Opciones del navegador lateral</w:t>
       </w:r>
-      <w:bookmarkEnd w:id="125"/>
+      <w:bookmarkEnd w:id="148"/>
     </w:p>
     <w:p>
       <w:pPr>
@@ -31448,7 +31521,7 @@
           <w:rFonts w:cstheme="minorHAnsi"/>
         </w:rPr>
       </w:pPr>
-      <w:bookmarkStart w:id="126" w:name="_Toc136979342"/>
+      <w:bookmarkStart w:id="149" w:name="_Toc136979342"/>
       <w:r>
         <w:t xml:space="preserve">Ilustración </w:t>
       </w:r>
@@ -31463,7 +31536,7 @@
       <w:r>
         <w:t>. Formulario CHASIDE en la aplicación</w:t>
       </w:r>
-      <w:bookmarkEnd w:id="126"/>
+      <w:bookmarkEnd w:id="149"/>
     </w:p>
     <w:p>
       <w:pPr>
@@ -31552,7 +31625,7 @@
           <w:rFonts w:cstheme="minorHAnsi"/>
         </w:rPr>
       </w:pPr>
-      <w:bookmarkStart w:id="127" w:name="_Toc136979343"/>
+      <w:bookmarkStart w:id="150" w:name="_Toc136979343"/>
       <w:r>
         <w:t xml:space="preserve">Ilustración </w:t>
       </w:r>
@@ -31567,7 +31640,7 @@
       <w:r>
         <w:t>. Guardado de los datos del formulario CHASIDE en la aplicación</w:t>
       </w:r>
-      <w:bookmarkEnd w:id="127"/>
+      <w:bookmarkEnd w:id="150"/>
     </w:p>
     <w:p>
       <w:pPr>
@@ -31689,7 +31762,7 @@
           <w:rFonts w:cstheme="minorHAnsi"/>
         </w:rPr>
       </w:pPr>
-      <w:bookmarkStart w:id="128" w:name="_Toc136979344"/>
+      <w:bookmarkStart w:id="151" w:name="_Toc136979344"/>
       <w:r>
         <w:t xml:space="preserve">Ilustración </w:t>
       </w:r>
@@ -31704,12 +31777,12 @@
       <w:r>
         <w:t xml:space="preserve">. </w:t>
       </w:r>
-      <w:bookmarkStart w:id="129" w:name="_Hlk136978776"/>
+      <w:bookmarkStart w:id="152" w:name="_Hlk136978776"/>
       <w:r>
         <w:t>Inserción de los resultados  del formulario CHASIDE en la BBDD</w:t>
       </w:r>
-      <w:bookmarkEnd w:id="128"/>
-      <w:bookmarkEnd w:id="129"/>
+      <w:bookmarkEnd w:id="151"/>
+      <w:bookmarkEnd w:id="152"/>
     </w:p>
     <w:p>
       <w:pPr>
@@ -31775,7 +31848,7 @@
           <w:rFonts w:cstheme="minorHAnsi"/>
         </w:rPr>
       </w:pPr>
-      <w:bookmarkStart w:id="130" w:name="_Toc136979345"/>
+      <w:bookmarkStart w:id="153" w:name="_Toc136979345"/>
       <w:r>
         <w:t xml:space="preserve">Ilustración </w:t>
       </w:r>
@@ -31799,7 +31872,7 @@
       <w:r>
         <w:t xml:space="preserve">  del formulario CHASIDE en la BBDD</w:t>
       </w:r>
-      <w:bookmarkEnd w:id="130"/>
+      <w:bookmarkEnd w:id="153"/>
     </w:p>
     <w:p>
       <w:pPr>
@@ -31922,7 +31995,7 @@
           <w:rFonts w:cstheme="minorHAnsi"/>
         </w:rPr>
       </w:pPr>
-      <w:bookmarkStart w:id="131" w:name="_Toc136979346"/>
+      <w:bookmarkStart w:id="154" w:name="_Toc136979346"/>
       <w:r>
         <w:t xml:space="preserve">Ilustración </w:t>
       </w:r>
@@ -31937,7 +32010,7 @@
       <w:r>
         <w:t>. Desplegable del Perfil de Usuario</w:t>
       </w:r>
-      <w:bookmarkEnd w:id="131"/>
+      <w:bookmarkEnd w:id="154"/>
     </w:p>
     <w:p>
       <w:pPr>
@@ -32013,7 +32086,7 @@
           <w:rFonts w:cstheme="minorHAnsi"/>
         </w:rPr>
       </w:pPr>
-      <w:bookmarkStart w:id="132" w:name="_Toc136979347"/>
+      <w:bookmarkStart w:id="155" w:name="_Toc136979347"/>
       <w:r>
         <w:t xml:space="preserve">Ilustración </w:t>
       </w:r>
@@ -32028,7 +32101,7 @@
       <w:r>
         <w:t>. Intereses y aptitudes del alumno</w:t>
       </w:r>
-      <w:bookmarkEnd w:id="132"/>
+      <w:bookmarkEnd w:id="155"/>
     </w:p>
     <w:p>
       <w:pPr>
@@ -32112,7 +32185,7 @@
           <w:rFonts w:cstheme="minorHAnsi"/>
         </w:rPr>
       </w:pPr>
-      <w:bookmarkStart w:id="133" w:name="_Toc136979348"/>
+      <w:bookmarkStart w:id="156" w:name="_Toc136979348"/>
       <w:r>
         <w:t xml:space="preserve">Ilustración </w:t>
       </w:r>
@@ -32127,7 +32200,7 @@
       <w:r>
         <w:t>. Formulario de Toulouse en la aplicación</w:t>
       </w:r>
-      <w:bookmarkEnd w:id="133"/>
+      <w:bookmarkEnd w:id="156"/>
     </w:p>
     <w:p>
       <w:pPr>
@@ -32184,7 +32257,7 @@
           <w:rFonts w:cstheme="minorHAnsi"/>
         </w:rPr>
       </w:pPr>
-      <w:bookmarkStart w:id="134" w:name="_Toc136979349"/>
+      <w:bookmarkStart w:id="157" w:name="_Toc136979349"/>
       <w:r>
         <w:t xml:space="preserve">Ilustración </w:t>
       </w:r>
@@ -32199,7 +32272,7 @@
       <w:r>
         <w:t>. Resultados obtenidos del formulario de Toulouse</w:t>
       </w:r>
-      <w:bookmarkEnd w:id="134"/>
+      <w:bookmarkEnd w:id="157"/>
     </w:p>
     <w:p>
       <w:pPr>
@@ -32256,7 +32329,7 @@
           <w:rFonts w:cstheme="minorHAnsi"/>
         </w:rPr>
       </w:pPr>
-      <w:bookmarkStart w:id="135" w:name="_Toc136979350"/>
+      <w:bookmarkStart w:id="158" w:name="_Toc136979350"/>
       <w:r>
         <w:t xml:space="preserve">Ilustración </w:t>
       </w:r>
@@ -32271,7 +32344,7 @@
       <w:r>
         <w:t>. Datos guardados del formulario de Toulouse</w:t>
       </w:r>
-      <w:bookmarkEnd w:id="135"/>
+      <w:bookmarkEnd w:id="158"/>
     </w:p>
     <w:p>
       <w:pPr>
@@ -32379,7 +32452,7 @@
           <w:rFonts w:cstheme="minorHAnsi"/>
         </w:rPr>
       </w:pPr>
-      <w:bookmarkStart w:id="136" w:name="_Toc136979351"/>
+      <w:bookmarkStart w:id="159" w:name="_Toc136979351"/>
       <w:r>
         <w:t xml:space="preserve">Ilustración </w:t>
       </w:r>
@@ -32394,7 +32467,7 @@
       <w:r>
         <w:t>. Página de asignaturas de la aplicación</w:t>
       </w:r>
-      <w:bookmarkEnd w:id="136"/>
+      <w:bookmarkEnd w:id="159"/>
     </w:p>
     <w:p>
       <w:pPr>
@@ -32469,7 +32542,7 @@
           <w:rFonts w:cstheme="minorHAnsi"/>
         </w:rPr>
       </w:pPr>
-      <w:bookmarkStart w:id="137" w:name="_Toc136979352"/>
+      <w:bookmarkStart w:id="160" w:name="_Toc136979352"/>
       <w:r>
         <w:t xml:space="preserve">Ilustración </w:t>
       </w:r>
@@ -32484,7 +32557,7 @@
       <w:r>
         <w:t>. Inserción de la asignatura por parte del Alumno</w:t>
       </w:r>
-      <w:bookmarkEnd w:id="137"/>
+      <w:bookmarkEnd w:id="160"/>
     </w:p>
     <w:p>
       <w:pPr>
@@ -32609,7 +32682,7 @@
           <w:rFonts w:cstheme="minorHAnsi"/>
         </w:rPr>
       </w:pPr>
-      <w:bookmarkStart w:id="138" w:name="_Toc136979353"/>
+      <w:bookmarkStart w:id="161" w:name="_Toc136979353"/>
       <w:r>
         <w:t xml:space="preserve">Ilustración </w:t>
       </w:r>
@@ -32624,7 +32697,7 @@
       <w:r>
         <w:t>. Asignaturas añadidas en la base de datos</w:t>
       </w:r>
-      <w:bookmarkEnd w:id="138"/>
+      <w:bookmarkEnd w:id="161"/>
     </w:p>
     <w:p>
       <w:pPr>
@@ -32690,7 +32763,7 @@
           <w:rFonts w:cstheme="minorHAnsi"/>
         </w:rPr>
       </w:pPr>
-      <w:bookmarkStart w:id="139" w:name="_Toc136979354"/>
+      <w:bookmarkStart w:id="162" w:name="_Toc136979354"/>
       <w:r>
         <w:t xml:space="preserve">Ilustración </w:t>
       </w:r>
@@ -32705,12 +32778,12 @@
       <w:r>
         <w:t xml:space="preserve">. </w:t>
       </w:r>
-      <w:commentRangeStart w:id="140"/>
+      <w:commentRangeStart w:id="163"/>
       <w:r>
         <w:t>Información de la asignatura previa a la actualización</w:t>
       </w:r>
-      <w:bookmarkEnd w:id="139"/>
-      <w:commentRangeEnd w:id="140"/>
+      <w:bookmarkEnd w:id="162"/>
+      <w:commentRangeEnd w:id="163"/>
       <w:r>
         <w:rPr>
           <w:rStyle w:val="Refdecomentario"/>
@@ -32718,7 +32791,7 @@
           <w:iCs w:val="0"/>
           <w:color w:val="auto"/>
         </w:rPr>
-        <w:commentReference w:id="140"/>
+        <w:commentReference w:id="163"/>
       </w:r>
     </w:p>
     <w:p>
@@ -32776,7 +32849,7 @@
           <w:rFonts w:cstheme="minorHAnsi"/>
         </w:rPr>
       </w:pPr>
-      <w:bookmarkStart w:id="141" w:name="_Toc136979355"/>
+      <w:bookmarkStart w:id="164" w:name="_Toc136979355"/>
       <w:r>
         <w:t xml:space="preserve">Ilustración </w:t>
       </w:r>
@@ -32791,7 +32864,7 @@
       <w:r>
         <w:t>. Actualización de la asignatura</w:t>
       </w:r>
-      <w:bookmarkEnd w:id="141"/>
+      <w:bookmarkEnd w:id="164"/>
     </w:p>
     <w:p>
       <w:pPr>
@@ -32849,7 +32922,7 @@
           <w:rFonts w:cstheme="minorHAnsi"/>
         </w:rPr>
       </w:pPr>
-      <w:bookmarkStart w:id="142" w:name="_Toc136979356"/>
+      <w:bookmarkStart w:id="165" w:name="_Toc136979356"/>
       <w:r>
         <w:t xml:space="preserve">Ilustración </w:t>
       </w:r>
@@ -32879,7 +32952,7 @@
       <w:r>
         <w:t xml:space="preserve"> la actualización</w:t>
       </w:r>
-      <w:bookmarkEnd w:id="142"/>
+      <w:bookmarkEnd w:id="165"/>
     </w:p>
     <w:p>
       <w:pPr>
@@ -32936,7 +33009,7 @@
           <w:rFonts w:cstheme="minorHAnsi"/>
         </w:rPr>
       </w:pPr>
-      <w:bookmarkStart w:id="143" w:name="_Toc136979357"/>
+      <w:bookmarkStart w:id="166" w:name="_Toc136979357"/>
       <w:r>
         <w:t xml:space="preserve">Ilustración </w:t>
       </w:r>
@@ -32951,7 +33024,7 @@
       <w:r>
         <w:t>. Borrar la asignatura</w:t>
       </w:r>
-      <w:bookmarkEnd w:id="143"/>
+      <w:bookmarkEnd w:id="166"/>
     </w:p>
     <w:p>
       <w:pPr>
@@ -33008,7 +33081,7 @@
           <w:rFonts w:cstheme="minorHAnsi"/>
         </w:rPr>
       </w:pPr>
-      <w:bookmarkStart w:id="144" w:name="_Toc136979358"/>
+      <w:bookmarkStart w:id="167" w:name="_Toc136979358"/>
       <w:r>
         <w:t xml:space="preserve">Ilustración </w:t>
       </w:r>
@@ -33023,7 +33096,7 @@
       <w:r>
         <w:t>. Efecto en la BBDD  de borrar  la asignatura</w:t>
       </w:r>
-      <w:bookmarkEnd w:id="144"/>
+      <w:bookmarkEnd w:id="167"/>
       <w:r>
         <w:t xml:space="preserve"> </w:t>
       </w:r>
@@ -33075,7 +33148,7 @@
           <w:rFonts w:asciiTheme="minorHAnsi" w:hAnsiTheme="minorHAnsi" w:cstheme="minorHAnsi"/>
         </w:rPr>
       </w:pPr>
-      <w:bookmarkStart w:id="145" w:name="_Toc137145461"/>
+      <w:bookmarkStart w:id="168" w:name="_Toc137145461"/>
       <w:r>
         <w:rPr>
           <w:rFonts w:asciiTheme="minorHAnsi" w:hAnsiTheme="minorHAnsi" w:cstheme="minorHAnsi"/>
@@ -33083,17 +33156,17 @@
         <w:lastRenderedPageBreak/>
         <w:t>Conclusiones y líneas futuras</w:t>
       </w:r>
-      <w:bookmarkEnd w:id="145"/>
-    </w:p>
-    <w:p>
-      <w:pPr>
-        <w:rPr>
-          <w:rFonts w:cstheme="minorHAnsi"/>
-          <w:szCs w:val="24"/>
-        </w:rPr>
-      </w:pPr>
-      <w:commentRangeStart w:id="146"/>
-      <w:commentRangeStart w:id="147"/>
+      <w:bookmarkEnd w:id="168"/>
+    </w:p>
+    <w:p>
+      <w:pPr>
+        <w:rPr>
+          <w:rFonts w:cstheme="minorHAnsi"/>
+          <w:szCs w:val="24"/>
+        </w:rPr>
+      </w:pPr>
+      <w:commentRangeStart w:id="169"/>
+      <w:commentRangeStart w:id="170"/>
       <w:r>
         <w:rPr>
           <w:rFonts w:cstheme="minorHAnsi"/>
@@ -33115,19 +33188,19 @@
         </w:rPr>
         <w:t xml:space="preserve">aplicación y el servicio web RESTful es una idea innovadora para los jóvenes que salen de bachillerato y quieren comenzar sus estudios universitarios. Esta herramienta ayuda al estudiante a tomar mejores decisiones, en base a sus aptitudes y no sólo a su vocación, evitando así el abandono de la universidad durante el primer. </w:t>
       </w:r>
-      <w:commentRangeEnd w:id="146"/>
-      <w:commentRangeEnd w:id="147"/>
+      <w:commentRangeEnd w:id="169"/>
+      <w:commentRangeEnd w:id="170"/>
       <w:r>
         <w:rPr>
           <w:rStyle w:val="Refdecomentario"/>
         </w:rPr>
-        <w:commentReference w:id="146"/>
+        <w:commentReference w:id="169"/>
       </w:r>
       <w:r>
         <w:rPr>
           <w:rStyle w:val="Refdecomentario"/>
         </w:rPr>
-        <w:commentReference w:id="147"/>
+        <w:commentReference w:id="170"/>
       </w:r>
     </w:p>
     <w:p>
@@ -33144,7 +33217,7 @@
         </w:rPr>
         <w:t xml:space="preserve">Mediante la realización de formularios estandarizados por parte del futuro estudiante de grado, que ponen de manifiesto sus aptitudes como se ha comentado anteriormente, </w:t>
       </w:r>
-      <w:commentRangeStart w:id="148"/>
+      <w:commentRangeStart w:id="171"/>
       <w:r>
         <w:rPr>
           <w:rFonts w:cstheme="minorHAnsi"/>
@@ -33152,12 +33225,12 @@
         </w:rPr>
         <w:t>se ha demostrado que la aplicación funciona correctamente</w:t>
       </w:r>
-      <w:commentRangeEnd w:id="148"/>
+      <w:commentRangeEnd w:id="171"/>
       <w:r>
         <w:rPr>
           <w:rStyle w:val="Refdecomentario"/>
         </w:rPr>
-        <w:commentReference w:id="148"/>
+        <w:commentReference w:id="171"/>
       </w:r>
       <w:r>
         <w:rPr>
@@ -33174,7 +33247,7 @@
           <w:szCs w:val="24"/>
         </w:rPr>
       </w:pPr>
-      <w:commentRangeStart w:id="149"/>
+      <w:commentRangeStart w:id="172"/>
       <w:r>
         <w:rPr>
           <w:rFonts w:cstheme="minorHAnsi"/>
@@ -33224,12 +33297,12 @@
         </w:rPr>
         <w:t xml:space="preserve">diferenciar el rol administrador, </w:t>
       </w:r>
-      <w:commentRangeEnd w:id="149"/>
+      <w:commentRangeEnd w:id="172"/>
       <w:r>
         <w:rPr>
           <w:rStyle w:val="Refdecomentario"/>
         </w:rPr>
-        <w:commentReference w:id="149"/>
+        <w:commentReference w:id="172"/>
       </w:r>
       <w:r>
         <w:rPr>
@@ -33252,7 +33325,7 @@
         </w:rPr>
         <w:t xml:space="preserve"> </w:t>
       </w:r>
-      <w:commentRangeStart w:id="150"/>
+      <w:commentRangeStart w:id="173"/>
       <w:r>
         <w:rPr>
           <w:rFonts w:cstheme="minorHAnsi"/>
@@ -33260,87 +33333,64 @@
         </w:rPr>
         <w:t>Seguridad contraseñas</w:t>
       </w:r>
-      <w:commentRangeEnd w:id="150"/>
+      <w:commentRangeEnd w:id="173"/>
       <w:r>
         <w:rPr>
           <w:rStyle w:val="Refdecomentario"/>
         </w:rPr>
-        <w:commentReference w:id="150"/>
-      </w:r>
-    </w:p>
-    <w:p>
-      <w:pPr>
-        <w:rPr>
-          <w:rFonts w:cstheme="minorHAnsi"/>
-        </w:rPr>
-      </w:pPr>
-      <w:bookmarkStart w:id="151" w:name="_Toc107258938"/>
-      <w:bookmarkStart w:id="152" w:name="_Toc107259016"/>
-      <w:bookmarkStart w:id="153" w:name="_Toc107258939"/>
-      <w:bookmarkStart w:id="154" w:name="_Toc107259017"/>
-      <w:bookmarkStart w:id="155" w:name="_Toc107258940"/>
-      <w:bookmarkStart w:id="156" w:name="_Toc107259018"/>
-      <w:bookmarkStart w:id="157" w:name="_Toc107258941"/>
-      <w:bookmarkStart w:id="158" w:name="_Toc107259019"/>
-      <w:bookmarkStart w:id="159" w:name="_Toc107258942"/>
-      <w:bookmarkStart w:id="160" w:name="_Toc107259020"/>
-      <w:bookmarkStart w:id="161" w:name="_Toc107258943"/>
-      <w:bookmarkStart w:id="162" w:name="_Toc107259021"/>
-      <w:bookmarkStart w:id="163" w:name="_Toc107258944"/>
-      <w:bookmarkStart w:id="164" w:name="_Toc107259022"/>
-      <w:bookmarkStart w:id="165" w:name="_Toc107258945"/>
-      <w:bookmarkStart w:id="166" w:name="_Toc107259023"/>
-      <w:bookmarkStart w:id="167" w:name="_Toc107258946"/>
-      <w:bookmarkStart w:id="168" w:name="_Toc107259024"/>
-      <w:bookmarkStart w:id="169" w:name="_Toc107258947"/>
-      <w:bookmarkStart w:id="170" w:name="_Toc107259025"/>
-      <w:bookmarkStart w:id="171" w:name="_Toc107258948"/>
-      <w:bookmarkStart w:id="172" w:name="_Toc107259026"/>
-      <w:bookmarkStart w:id="173" w:name="_Toc107258949"/>
-      <w:bookmarkStart w:id="174" w:name="_Toc107259027"/>
-      <w:bookmarkStart w:id="175" w:name="_Toc107258950"/>
-      <w:bookmarkStart w:id="176" w:name="_Toc107259028"/>
-      <w:bookmarkStart w:id="177" w:name="_Toc107258951"/>
-      <w:bookmarkStart w:id="178" w:name="_Toc107259029"/>
-      <w:bookmarkStart w:id="179" w:name="_Toc107258952"/>
-      <w:bookmarkStart w:id="180" w:name="_Toc107259030"/>
-      <w:bookmarkStart w:id="181" w:name="_Toc107258953"/>
-      <w:bookmarkStart w:id="182" w:name="_Toc107259031"/>
-      <w:bookmarkStart w:id="183" w:name="_Toc107258954"/>
-      <w:bookmarkStart w:id="184" w:name="_Toc107259032"/>
-      <w:bookmarkStart w:id="185" w:name="_Toc107258955"/>
-      <w:bookmarkStart w:id="186" w:name="_Toc107259033"/>
-      <w:bookmarkStart w:id="187" w:name="_Toc107258956"/>
-      <w:bookmarkStart w:id="188" w:name="_Toc107259034"/>
-      <w:bookmarkStart w:id="189" w:name="_Toc107258957"/>
-      <w:bookmarkStart w:id="190" w:name="_Toc107259035"/>
-      <w:bookmarkStart w:id="191" w:name="_Toc107258958"/>
-      <w:bookmarkStart w:id="192" w:name="_Toc107259036"/>
-      <w:bookmarkStart w:id="193" w:name="_Toc107258959"/>
-      <w:bookmarkStart w:id="194" w:name="_Toc107259037"/>
-      <w:bookmarkEnd w:id="151"/>
-      <w:bookmarkEnd w:id="152"/>
-      <w:bookmarkEnd w:id="153"/>
-      <w:bookmarkEnd w:id="154"/>
-      <w:bookmarkEnd w:id="155"/>
-      <w:bookmarkEnd w:id="156"/>
-      <w:bookmarkEnd w:id="157"/>
-      <w:bookmarkEnd w:id="158"/>
-      <w:bookmarkEnd w:id="159"/>
-      <w:bookmarkEnd w:id="160"/>
-      <w:bookmarkEnd w:id="161"/>
-      <w:bookmarkEnd w:id="162"/>
-      <w:bookmarkEnd w:id="163"/>
-      <w:bookmarkEnd w:id="164"/>
-      <w:bookmarkEnd w:id="165"/>
-      <w:bookmarkEnd w:id="166"/>
-      <w:bookmarkEnd w:id="167"/>
-      <w:bookmarkEnd w:id="168"/>
-      <w:bookmarkEnd w:id="169"/>
-      <w:bookmarkEnd w:id="170"/>
-      <w:bookmarkEnd w:id="171"/>
-      <w:bookmarkEnd w:id="172"/>
-      <w:bookmarkEnd w:id="173"/>
+        <w:commentReference w:id="173"/>
+      </w:r>
+    </w:p>
+    <w:p>
+      <w:pPr>
+        <w:rPr>
+          <w:rFonts w:cstheme="minorHAnsi"/>
+        </w:rPr>
+      </w:pPr>
+      <w:bookmarkStart w:id="174" w:name="_Toc107258938"/>
+      <w:bookmarkStart w:id="175" w:name="_Toc107259016"/>
+      <w:bookmarkStart w:id="176" w:name="_Toc107258939"/>
+      <w:bookmarkStart w:id="177" w:name="_Toc107259017"/>
+      <w:bookmarkStart w:id="178" w:name="_Toc107258940"/>
+      <w:bookmarkStart w:id="179" w:name="_Toc107259018"/>
+      <w:bookmarkStart w:id="180" w:name="_Toc107258941"/>
+      <w:bookmarkStart w:id="181" w:name="_Toc107259019"/>
+      <w:bookmarkStart w:id="182" w:name="_Toc107258942"/>
+      <w:bookmarkStart w:id="183" w:name="_Toc107259020"/>
+      <w:bookmarkStart w:id="184" w:name="_Toc107258943"/>
+      <w:bookmarkStart w:id="185" w:name="_Toc107259021"/>
+      <w:bookmarkStart w:id="186" w:name="_Toc107258944"/>
+      <w:bookmarkStart w:id="187" w:name="_Toc107259022"/>
+      <w:bookmarkStart w:id="188" w:name="_Toc107258945"/>
+      <w:bookmarkStart w:id="189" w:name="_Toc107259023"/>
+      <w:bookmarkStart w:id="190" w:name="_Toc107258946"/>
+      <w:bookmarkStart w:id="191" w:name="_Toc107259024"/>
+      <w:bookmarkStart w:id="192" w:name="_Toc107258947"/>
+      <w:bookmarkStart w:id="193" w:name="_Toc107259025"/>
+      <w:bookmarkStart w:id="194" w:name="_Toc107258948"/>
+      <w:bookmarkStart w:id="195" w:name="_Toc107259026"/>
+      <w:bookmarkStart w:id="196" w:name="_Toc107258949"/>
+      <w:bookmarkStart w:id="197" w:name="_Toc107259027"/>
+      <w:bookmarkStart w:id="198" w:name="_Toc107258950"/>
+      <w:bookmarkStart w:id="199" w:name="_Toc107259028"/>
+      <w:bookmarkStart w:id="200" w:name="_Toc107258951"/>
+      <w:bookmarkStart w:id="201" w:name="_Toc107259029"/>
+      <w:bookmarkStart w:id="202" w:name="_Toc107258952"/>
+      <w:bookmarkStart w:id="203" w:name="_Toc107259030"/>
+      <w:bookmarkStart w:id="204" w:name="_Toc107258953"/>
+      <w:bookmarkStart w:id="205" w:name="_Toc107259031"/>
+      <w:bookmarkStart w:id="206" w:name="_Toc107258954"/>
+      <w:bookmarkStart w:id="207" w:name="_Toc107259032"/>
+      <w:bookmarkStart w:id="208" w:name="_Toc107258955"/>
+      <w:bookmarkStart w:id="209" w:name="_Toc107259033"/>
+      <w:bookmarkStart w:id="210" w:name="_Toc107258956"/>
+      <w:bookmarkStart w:id="211" w:name="_Toc107259034"/>
+      <w:bookmarkStart w:id="212" w:name="_Toc107258957"/>
+      <w:bookmarkStart w:id="213" w:name="_Toc107259035"/>
+      <w:bookmarkStart w:id="214" w:name="_Toc107258958"/>
+      <w:bookmarkStart w:id="215" w:name="_Toc107259036"/>
+      <w:bookmarkStart w:id="216" w:name="_Toc107258959"/>
+      <w:bookmarkStart w:id="217" w:name="_Toc107259037"/>
       <w:bookmarkEnd w:id="174"/>
       <w:bookmarkEnd w:id="175"/>
       <w:bookmarkEnd w:id="176"/>
@@ -33362,6 +33412,29 @@
       <w:bookmarkEnd w:id="192"/>
       <w:bookmarkEnd w:id="193"/>
       <w:bookmarkEnd w:id="194"/>
+      <w:bookmarkEnd w:id="195"/>
+      <w:bookmarkEnd w:id="196"/>
+      <w:bookmarkEnd w:id="197"/>
+      <w:bookmarkEnd w:id="198"/>
+      <w:bookmarkEnd w:id="199"/>
+      <w:bookmarkEnd w:id="200"/>
+      <w:bookmarkEnd w:id="201"/>
+      <w:bookmarkEnd w:id="202"/>
+      <w:bookmarkEnd w:id="203"/>
+      <w:bookmarkEnd w:id="204"/>
+      <w:bookmarkEnd w:id="205"/>
+      <w:bookmarkEnd w:id="206"/>
+      <w:bookmarkEnd w:id="207"/>
+      <w:bookmarkEnd w:id="208"/>
+      <w:bookmarkEnd w:id="209"/>
+      <w:bookmarkEnd w:id="210"/>
+      <w:bookmarkEnd w:id="211"/>
+      <w:bookmarkEnd w:id="212"/>
+      <w:bookmarkEnd w:id="213"/>
+      <w:bookmarkEnd w:id="214"/>
+      <w:bookmarkEnd w:id="215"/>
+      <w:bookmarkEnd w:id="216"/>
+      <w:bookmarkEnd w:id="217"/>
     </w:p>
     <w:p>
       <w:pPr>
@@ -33389,7 +33462,7 @@
           <w:rFonts w:asciiTheme="minorHAnsi" w:hAnsiTheme="minorHAnsi" w:cstheme="minorHAnsi"/>
         </w:rPr>
       </w:pPr>
-      <w:bookmarkStart w:id="195" w:name="_Toc137145462"/>
+      <w:bookmarkStart w:id="218" w:name="_Toc137145462"/>
       <w:r>
         <w:rPr>
           <w:rFonts w:asciiTheme="minorHAnsi" w:hAnsiTheme="minorHAnsi" w:cstheme="minorHAnsi"/>
@@ -33397,7 +33470,7 @@
         <w:lastRenderedPageBreak/>
         <w:t>Bibliografía</w:t>
       </w:r>
-      <w:bookmarkEnd w:id="195"/>
+      <w:bookmarkEnd w:id="218"/>
     </w:p>
     <w:p>
       <w:pPr>
@@ -33416,9 +33489,9 @@
           <w:u w:val="none"/>
         </w:rPr>
       </w:pPr>
-      <w:bookmarkStart w:id="196" w:name="_Ref135866227"/>
-      <w:bookmarkStart w:id="197" w:name="_Ref135866123"/>
-      <w:bookmarkStart w:id="198" w:name="_Ref102389345"/>
+      <w:bookmarkStart w:id="219" w:name="_Ref135866227"/>
+      <w:bookmarkStart w:id="220" w:name="_Ref135866123"/>
+      <w:bookmarkStart w:id="221" w:name="_Ref102389345"/>
       <w:r>
         <w:rPr>
           <w:rFonts w:cstheme="minorHAnsi"/>
@@ -33432,19 +33505,19 @@
         </w:rPr>
         <w:t xml:space="preserve">Tesis de doctorado. University of California, Irvine. </w:t>
       </w:r>
-      <w:commentRangeStart w:id="199"/>
+      <w:commentRangeStart w:id="222"/>
       <w:r>
         <w:rPr>
           <w:rFonts w:cstheme="minorHAnsi"/>
         </w:rPr>
         <w:t>Disponible</w:t>
       </w:r>
-      <w:commentRangeEnd w:id="199"/>
+      <w:commentRangeEnd w:id="222"/>
       <w:r>
         <w:rPr>
           <w:rStyle w:val="Refdecomentario"/>
         </w:rPr>
-        <w:commentReference w:id="199"/>
+        <w:commentReference w:id="222"/>
       </w:r>
       <w:r>
         <w:rPr>
@@ -33461,7 +33534,7 @@
           <w:t>https://www.ics.uci.edu/~fielding/pubs/dissertation/top.htm</w:t>
         </w:r>
       </w:hyperlink>
-      <w:bookmarkEnd w:id="196"/>
+      <w:bookmarkEnd w:id="219"/>
     </w:p>
     <w:p>
       <w:pPr>
@@ -33481,8 +33554,8 @@
           <w:lang w:val="en-US"/>
         </w:rPr>
       </w:pPr>
-      <w:bookmarkStart w:id="200" w:name="_Ref136980423"/>
-      <w:commentRangeStart w:id="201"/>
+      <w:bookmarkStart w:id="223" w:name="_Ref136980423"/>
+      <w:commentRangeStart w:id="224"/>
       <w:r>
         <w:rPr>
           <w:rStyle w:val="Hipervnculo"/>
@@ -33513,14 +33586,14 @@
         </w:rPr>
         <w:t xml:space="preserve"> (Último acceso: mayo 2023).</w:t>
       </w:r>
-      <w:bookmarkEnd w:id="197"/>
-      <w:bookmarkEnd w:id="200"/>
-      <w:commentRangeEnd w:id="201"/>
+      <w:bookmarkEnd w:id="220"/>
+      <w:bookmarkEnd w:id="223"/>
+      <w:commentRangeEnd w:id="224"/>
       <w:r>
         <w:rPr>
           <w:rStyle w:val="Refdecomentario"/>
         </w:rPr>
-        <w:commentReference w:id="201"/>
+        <w:commentReference w:id="224"/>
       </w:r>
     </w:p>
     <w:p>
@@ -33541,7 +33614,7 @@
           <w:lang w:val="en-US"/>
         </w:rPr>
       </w:pPr>
-      <w:bookmarkStart w:id="202" w:name="_Ref135866903"/>
+      <w:bookmarkStart w:id="225" w:name="_Ref135866903"/>
       <w:r>
         <w:rPr>
           <w:rStyle w:val="Hipervnculo"/>
@@ -33558,7 +33631,7 @@
       <w:r>
         <w:rPr>
           <w:lang w:val="en-US"/>
-          <w:rPrChange w:id="203" w:author="Sergio Saugar García" w:date="2023-06-08T10:10:00Z">
+          <w:rPrChange w:id="226" w:author="Sergio Saugar García" w:date="2023-06-08T10:10:00Z">
             <w:rPr/>
           </w:rPrChange>
         </w:rPr>
@@ -33593,7 +33666,7 @@
         </w:rPr>
         <w:t>. (último acceso mayo 2023)</w:t>
       </w:r>
-      <w:bookmarkEnd w:id="202"/>
+      <w:bookmarkEnd w:id="225"/>
     </w:p>
     <w:p>
       <w:pPr>
@@ -33610,22 +33683,22 @@
           <w:rFonts w:cstheme="minorHAnsi"/>
         </w:rPr>
       </w:pPr>
-      <w:bookmarkStart w:id="204" w:name="_Ref136980546"/>
-      <w:commentRangeStart w:id="205"/>
+      <w:bookmarkStart w:id="227" w:name="_Ref136980546"/>
+      <w:commentRangeStart w:id="228"/>
       <w:r>
         <w:rPr>
           <w:rFonts w:cstheme="minorHAnsi"/>
         </w:rPr>
         <w:t xml:space="preserve">Martha Báez.  Holland Ríase. Test de orientación vocacional CHASIDE (2007). Academia Edu. </w:t>
       </w:r>
-      <w:bookmarkStart w:id="206" w:name="_Hlk107253777"/>
+      <w:bookmarkStart w:id="229" w:name="_Hlk107253777"/>
       <w:r>
         <w:rPr>
           <w:rFonts w:cstheme="minorHAnsi"/>
         </w:rPr>
         <w:t xml:space="preserve">Consultado el 3 de Mayo de 2023. </w:t>
       </w:r>
-      <w:bookmarkEnd w:id="206"/>
+      <w:bookmarkEnd w:id="229"/>
       <w:r>
         <w:rPr>
           <w:rFonts w:cstheme="minorHAnsi"/>
@@ -33662,7 +33735,7 @@
         </w:rPr>
         <w:fldChar w:fldCharType="end"/>
       </w:r>
-      <w:bookmarkEnd w:id="204"/>
+      <w:bookmarkEnd w:id="227"/>
       <w:r>
         <w:rPr>
           <w:rFonts w:cstheme="minorHAnsi"/>
@@ -33685,8 +33758,8 @@
           <w:rFonts w:cstheme="minorHAnsi"/>
         </w:rPr>
       </w:pPr>
-      <w:bookmarkStart w:id="207" w:name="_Ref102391602"/>
-      <w:bookmarkEnd w:id="198"/>
+      <w:bookmarkStart w:id="230" w:name="_Ref102391602"/>
+      <w:bookmarkEnd w:id="221"/>
       <w:r>
         <w:rPr>
           <w:rFonts w:cstheme="minorHAnsi"/>
@@ -33734,19 +33807,19 @@
           <w:t>https://web.teaediciones.com/Ejemplos/Extracto_libro_TP-R.pdf</w:t>
         </w:r>
       </w:hyperlink>
-      <w:bookmarkEnd w:id="207"/>
+      <w:bookmarkEnd w:id="230"/>
       <w:r>
         <w:rPr>
           <w:rFonts w:cstheme="minorHAnsi"/>
         </w:rPr>
         <w:t xml:space="preserve"> </w:t>
       </w:r>
-      <w:commentRangeEnd w:id="205"/>
+      <w:commentRangeEnd w:id="228"/>
       <w:r>
         <w:rPr>
           <w:rStyle w:val="Refdecomentario"/>
         </w:rPr>
-        <w:commentReference w:id="205"/>
+        <w:commentReference w:id="228"/>
       </w:r>
     </w:p>
     <w:p>
@@ -33767,9 +33840,9 @@
           <w:u w:val="none"/>
         </w:rPr>
       </w:pPr>
-      <w:bookmarkStart w:id="208" w:name="_Ref136690823"/>
-      <w:bookmarkStart w:id="209" w:name="_Ref102926326"/>
-      <w:commentRangeStart w:id="210"/>
+      <w:bookmarkStart w:id="231" w:name="_Ref136690823"/>
+      <w:bookmarkStart w:id="232" w:name="_Ref102926326"/>
+      <w:commentRangeStart w:id="233"/>
       <w:r>
         <w:rPr>
           <w:rFonts w:cstheme="minorHAnsi"/>
@@ -33777,12 +33850,12 @@
         </w:rPr>
         <w:t xml:space="preserve">Fielding, R. T. (2000). Architectural Styles and the Design of Network-based Software Architectures. Representational State Transfer (REST). [Tesis doctoral]. University of California, Irvine. </w:t>
       </w:r>
-      <w:commentRangeEnd w:id="210"/>
+      <w:commentRangeEnd w:id="233"/>
       <w:r>
         <w:rPr>
           <w:rStyle w:val="Refdecomentario"/>
         </w:rPr>
-        <w:commentReference w:id="210"/>
+        <w:commentReference w:id="233"/>
       </w:r>
       <w:r>
         <w:fldChar w:fldCharType="begin"/>
@@ -33790,7 +33863,7 @@
       <w:r>
         <w:rPr>
           <w:lang w:val="en-US"/>
-          <w:rPrChange w:id="211" w:author="Sergio Saugar García" w:date="2023-06-08T10:10:00Z">
+          <w:rPrChange w:id="234" w:author="Sergio Saugar García" w:date="2023-06-08T10:10:00Z">
             <w:rPr/>
           </w:rPrChange>
         </w:rPr>
@@ -33813,7 +33886,7 @@
         </w:rPr>
         <w:fldChar w:fldCharType="end"/>
       </w:r>
-      <w:bookmarkEnd w:id="208"/>
+      <w:bookmarkEnd w:id="231"/>
     </w:p>
     <w:p>
       <w:pPr>
@@ -33830,7 +33903,7 @@
           <w:rFonts w:cstheme="minorHAnsi"/>
         </w:rPr>
       </w:pPr>
-      <w:bookmarkStart w:id="212" w:name="_Ref136975759"/>
+      <w:bookmarkStart w:id="235" w:name="_Ref136975759"/>
       <w:r>
         <w:rPr>
           <w:rFonts w:cstheme="minorHAnsi"/>
@@ -33855,24 +33928,10 @@
             <w:rStyle w:val="Hipervnculo"/>
             <w:rFonts w:cstheme="minorHAnsi"/>
           </w:rPr>
-          <w:t>https://biblioguias.u</w:t>
-        </w:r>
-        <w:r>
-          <w:rPr>
-            <w:rStyle w:val="Hipervnculo"/>
-            <w:rFonts w:cstheme="minorHAnsi"/>
-          </w:rPr>
-          <w:t>n</w:t>
-        </w:r>
-        <w:r>
-          <w:rPr>
-            <w:rStyle w:val="Hipervnculo"/>
-            <w:rFonts w:cstheme="minorHAnsi"/>
-          </w:rPr>
-          <w:t>ex.es/c.php?g=572102&amp;p=3944916</w:t>
+          <w:t>https://biblioguias.unex.es/c.php?g=572102&amp;p=3944916</w:t>
         </w:r>
       </w:hyperlink>
-      <w:bookmarkEnd w:id="212"/>
+      <w:bookmarkEnd w:id="235"/>
     </w:p>
     <w:p>
       <w:pPr>
@@ -33889,11 +33948,11 @@
           <w:rFonts w:cstheme="minorHAnsi"/>
         </w:rPr>
       </w:pPr>
-      <w:bookmarkStart w:id="213" w:name="_Ref136976427"/>
+      <w:bookmarkStart w:id="236" w:name="_Ref136976427"/>
       <w:r>
         <w:rPr>
           <w:lang w:val="en-US"/>
-          <w:rPrChange w:id="214" w:author="Sergio Saugar García" w:date="2023-06-08T10:10:00Z">
+          <w:rPrChange w:id="237" w:author="Sergio Saugar García" w:date="2023-06-08T10:10:00Z">
             <w:rPr/>
           </w:rPrChange>
         </w:rPr>
@@ -33902,7 +33961,7 @@
       <w:r>
         <w:t>Journal of educational psychology, 94(3), 545-561.</w:t>
       </w:r>
-      <w:bookmarkEnd w:id="213"/>
+      <w:bookmarkEnd w:id="236"/>
     </w:p>
     <w:p>
       <w:pPr>
@@ -33919,12 +33978,12 @@
           <w:rFonts w:cstheme="minorHAnsi"/>
         </w:rPr>
       </w:pPr>
-      <w:bookmarkStart w:id="215" w:name="_Ref136976687"/>
-      <w:commentRangeStart w:id="216"/>
+      <w:bookmarkStart w:id="238" w:name="_Ref136976687"/>
+      <w:commentRangeStart w:id="239"/>
       <w:r>
         <w:rPr>
           <w:lang w:val="en-US"/>
-          <w:rPrChange w:id="217" w:author="Sergio Saugar García" w:date="2023-06-08T10:10:00Z">
+          <w:rPrChange w:id="240" w:author="Sergio Saugar García" w:date="2023-06-08T10:10:00Z">
             <w:rPr/>
           </w:rPrChange>
         </w:rPr>
@@ -33934,13 +33993,13 @@
       <w:r>
         <w:t>Psychological bulletin, 135(2), 322-338</w:t>
       </w:r>
-      <w:bookmarkEnd w:id="215"/>
-      <w:commentRangeEnd w:id="216"/>
+      <w:bookmarkEnd w:id="238"/>
+      <w:commentRangeEnd w:id="239"/>
       <w:r>
         <w:rPr>
           <w:rStyle w:val="Refdecomentario"/>
         </w:rPr>
-        <w:commentReference w:id="216"/>
+        <w:commentReference w:id="239"/>
       </w:r>
     </w:p>
     <w:p>
@@ -33958,11 +34017,11 @@
           <w:rFonts w:cstheme="minorHAnsi"/>
         </w:rPr>
       </w:pPr>
-      <w:bookmarkStart w:id="218" w:name="_Ref136977107"/>
+      <w:bookmarkStart w:id="241" w:name="_Ref136977107"/>
       <w:r>
         <w:rPr>
           <w:lang w:val="en-US"/>
-          <w:rPrChange w:id="219" w:author="Sergio Saugar García" w:date="2023-06-08T10:10:00Z">
+          <w:rPrChange w:id="242" w:author="Sergio Saugar García" w:date="2023-06-08T10:10:00Z">
             <w:rPr/>
           </w:rPrChange>
         </w:rPr>
@@ -33971,7 +34030,7 @@
       <w:r>
         <w:t>Trends in Cognitive Sciences, 15(1), 20-27.</w:t>
       </w:r>
-      <w:bookmarkEnd w:id="218"/>
+      <w:bookmarkEnd w:id="241"/>
     </w:p>
     <w:p>
       <w:pPr>
@@ -33988,11 +34047,11 @@
           <w:rFonts w:cstheme="minorHAnsi"/>
         </w:rPr>
       </w:pPr>
-      <w:bookmarkStart w:id="220" w:name="_Ref136977605"/>
+      <w:bookmarkStart w:id="243" w:name="_Ref136977605"/>
       <w:r>
         <w:rPr>
           <w:lang w:val="en-US"/>
-          <w:rPrChange w:id="221" w:author="Sergio Saugar García" w:date="2023-06-08T10:10:00Z">
+          <w:rPrChange w:id="244" w:author="Sergio Saugar García" w:date="2023-06-08T10:10:00Z">
             <w:rPr/>
           </w:rPrChange>
         </w:rPr>
@@ -34001,7 +34060,7 @@
       <w:r>
         <w:t>Psychological Science, 24(5), 776-781.</w:t>
       </w:r>
-      <w:bookmarkEnd w:id="220"/>
+      <w:bookmarkEnd w:id="243"/>
     </w:p>
     <w:p>
       <w:pPr>
@@ -34018,11 +34077,11 @@
           <w:rFonts w:cstheme="minorHAnsi"/>
         </w:rPr>
       </w:pPr>
-      <w:bookmarkStart w:id="222" w:name="_Ref136977646"/>
+      <w:bookmarkStart w:id="245" w:name="_Ref136977646"/>
       <w:r>
         <w:t>Eysenck, M. W., Derakshan, N., Santos, R., &amp; Calvo, M. G. (2007). Anxiety and cognitive performance: Attentional control theory. Emotion, 7(2), 336-353</w:t>
       </w:r>
-      <w:bookmarkEnd w:id="222"/>
+      <w:bookmarkEnd w:id="245"/>
     </w:p>
     <w:p>
       <w:pPr>
@@ -34038,24 +34097,24 @@
         <w:rPr>
           <w:rFonts w:cstheme="minorHAnsi"/>
           <w:lang w:val="en-US"/>
-          <w:rPrChange w:id="223" w:author="Sergio Saugar García" w:date="2023-06-08T10:10:00Z">
+          <w:rPrChange w:id="246" w:author="Sergio Saugar García" w:date="2023-06-08T10:10:00Z">
             <w:rPr>
               <w:rFonts w:cstheme="minorHAnsi"/>
             </w:rPr>
           </w:rPrChange>
         </w:rPr>
       </w:pPr>
-      <w:bookmarkStart w:id="224" w:name="_Ref136977946"/>
+      <w:bookmarkStart w:id="247" w:name="_Ref136977946"/>
       <w:r>
         <w:rPr>
           <w:lang w:val="en-US"/>
-          <w:rPrChange w:id="225" w:author="Sergio Saugar García" w:date="2023-06-08T10:10:00Z">
+          <w:rPrChange w:id="248" w:author="Sergio Saugar García" w:date="2023-06-08T10:10:00Z">
             <w:rPr/>
           </w:rPrChange>
         </w:rPr>
         <w:t>Steel, P., &amp; König, C. J. (2006). Integrating theories of motivation. Academy of Management Review, 31(4), 889-913.</w:t>
       </w:r>
-      <w:bookmarkEnd w:id="224"/>
+      <w:bookmarkEnd w:id="247"/>
     </w:p>
     <w:p>
       <w:pPr>
@@ -34075,7 +34134,7 @@
           <w:u w:val="none"/>
         </w:rPr>
       </w:pPr>
-      <w:bookmarkStart w:id="226" w:name="_Ref136166061"/>
+      <w:bookmarkStart w:id="249" w:name="_Ref136166061"/>
       <w:r>
         <w:rPr>
           <w:rFonts w:cstheme="minorHAnsi"/>
@@ -34089,7 +34148,7 @@
       <w:r>
         <w:rPr>
           <w:lang w:val="en-US"/>
-          <w:rPrChange w:id="227" w:author="Sergio Saugar García" w:date="2023-06-08T10:10:00Z">
+          <w:rPrChange w:id="250" w:author="Sergio Saugar García" w:date="2023-06-08T10:10:00Z">
             <w:rPr/>
           </w:rPrChange>
         </w:rPr>
@@ -34131,7 +34190,7 @@
         </w:rPr>
         <w:t>(Último acceso: mayo 2023).</w:t>
       </w:r>
-      <w:bookmarkEnd w:id="226"/>
+      <w:bookmarkEnd w:id="249"/>
     </w:p>
     <w:p>
       <w:pPr>
@@ -34147,7 +34206,7 @@
           <w:rFonts w:cstheme="minorHAnsi"/>
         </w:rPr>
       </w:pPr>
-      <w:bookmarkStart w:id="228" w:name="_Ref136163547"/>
+      <w:bookmarkStart w:id="251" w:name="_Ref136163547"/>
       <w:r>
         <w:rPr>
           <w:rFonts w:cstheme="minorHAnsi"/>
@@ -34172,7 +34231,7 @@
         </w:rPr>
         <w:t>(Último acceso: mayo 2023).</w:t>
       </w:r>
-      <w:bookmarkEnd w:id="228"/>
+      <w:bookmarkEnd w:id="251"/>
     </w:p>
     <w:p>
       <w:pPr>
@@ -34191,7 +34250,7 @@
           <w:u w:val="none"/>
         </w:rPr>
       </w:pPr>
-      <w:bookmarkStart w:id="229" w:name="_Ref136164898"/>
+      <w:bookmarkStart w:id="252" w:name="_Ref136164898"/>
       <w:r>
         <w:rPr>
           <w:rFonts w:cstheme="minorHAnsi"/>
@@ -34205,7 +34264,7 @@
       <w:r>
         <w:rPr>
           <w:lang w:val="en-US"/>
-          <w:rPrChange w:id="230" w:author="Sergio Saugar García" w:date="2023-06-08T10:10:00Z">
+          <w:rPrChange w:id="253" w:author="Sergio Saugar García" w:date="2023-06-08T10:10:00Z">
             <w:rPr/>
           </w:rPrChange>
         </w:rPr>
@@ -34243,7 +34302,7 @@
         </w:rPr>
         <w:t>(Último acceso: mayo 2023).</w:t>
       </w:r>
-      <w:bookmarkEnd w:id="229"/>
+      <w:bookmarkEnd w:id="252"/>
     </w:p>
     <w:p>
       <w:pPr>
@@ -34260,7 +34319,7 @@
           <w:rFonts w:cstheme="minorHAnsi"/>
         </w:rPr>
       </w:pPr>
-      <w:bookmarkStart w:id="231" w:name="_Ref136165543"/>
+      <w:bookmarkStart w:id="254" w:name="_Ref136165543"/>
       <w:r>
         <w:rPr>
           <w:rFonts w:cstheme="minorHAnsi"/>
@@ -34274,7 +34333,7 @@
       <w:r>
         <w:rPr>
           <w:lang w:val="en-US"/>
-          <w:rPrChange w:id="232" w:author="Sergio Saugar García" w:date="2023-06-08T10:10:00Z">
+          <w:rPrChange w:id="255" w:author="Sergio Saugar García" w:date="2023-06-08T10:10:00Z">
             <w:rPr/>
           </w:rPrChange>
         </w:rPr>
@@ -34313,7 +34372,7 @@
         </w:rPr>
         <w:t>(Último acceso: mayo 2023).</w:t>
       </w:r>
-      <w:bookmarkEnd w:id="231"/>
+      <w:bookmarkEnd w:id="254"/>
     </w:p>
     <w:p>
       <w:pPr>
@@ -34351,7 +34410,7 @@
         </w:rPr>
         <w:t xml:space="preserve"> </w:t>
       </w:r>
-      <w:bookmarkStart w:id="233" w:name="_Hlk107253834"/>
+      <w:bookmarkStart w:id="256" w:name="_Hlk107253834"/>
       <w:r>
         <w:rPr>
           <w:rFonts w:cstheme="minorHAnsi"/>
@@ -34376,7 +34435,7 @@
         </w:rPr>
         <w:t xml:space="preserve"> </w:t>
       </w:r>
-      <w:bookmarkEnd w:id="233"/>
+      <w:bookmarkEnd w:id="256"/>
       <w:r>
         <w:fldChar w:fldCharType="begin"/>
       </w:r>
@@ -34403,7 +34462,7 @@
         </w:rPr>
         <w:fldChar w:fldCharType="end"/>
       </w:r>
-      <w:bookmarkEnd w:id="209"/>
+      <w:bookmarkEnd w:id="232"/>
       <w:r>
         <w:rPr>
           <w:rFonts w:cstheme="minorHAnsi"/>
@@ -34468,9 +34527,9 @@
           <w:rFonts w:cstheme="minorHAnsi"/>
         </w:rPr>
       </w:pPr>
-      <w:bookmarkStart w:id="234" w:name="_Ref106145075"/>
-      <w:bookmarkStart w:id="235" w:name="_Ref135937687"/>
-      <w:commentRangeStart w:id="236"/>
+      <w:bookmarkStart w:id="257" w:name="_Ref106145075"/>
+      <w:bookmarkStart w:id="258" w:name="_Ref135937687"/>
+      <w:commentRangeStart w:id="259"/>
       <w:r>
         <w:rPr>
           <w:rFonts w:cstheme="minorHAnsi"/>
@@ -34478,12 +34537,12 @@
         </w:rPr>
         <w:t>Roger S. Pressman,</w:t>
       </w:r>
-      <w:commentRangeEnd w:id="236"/>
+      <w:commentRangeEnd w:id="259"/>
       <w:r>
         <w:rPr>
           <w:rStyle w:val="Refdecomentario"/>
         </w:rPr>
-        <w:commentReference w:id="236"/>
+        <w:commentReference w:id="259"/>
       </w:r>
       <w:r>
         <w:rPr>
@@ -34498,14 +34557,14 @@
         </w:rPr>
         <w:t>Ingeniería del software, Un enfoque práctico , 33–35.</w:t>
       </w:r>
-      <w:bookmarkEnd w:id="234"/>
+      <w:bookmarkEnd w:id="257"/>
       <w:r>
         <w:rPr>
           <w:rFonts w:cstheme="minorHAnsi"/>
         </w:rPr>
         <w:t xml:space="preserve"> Consultado el 19 de Mayo de 2023.</w:t>
       </w:r>
-      <w:bookmarkEnd w:id="235"/>
+      <w:bookmarkEnd w:id="258"/>
       <w:r>
         <w:rPr>
           <w:rFonts w:cstheme="minorHAnsi"/>
@@ -34650,7 +34709,7 @@
           <w:rFonts w:asciiTheme="minorHAnsi" w:hAnsiTheme="minorHAnsi" w:cstheme="minorHAnsi"/>
         </w:rPr>
       </w:pPr>
-      <w:bookmarkStart w:id="237" w:name="_Toc137145463"/>
+      <w:bookmarkStart w:id="260" w:name="_Toc137145463"/>
       <w:r>
         <w:rPr>
           <w:rFonts w:asciiTheme="minorHAnsi" w:hAnsiTheme="minorHAnsi" w:cstheme="minorHAnsi"/>
@@ -34658,7 +34717,7 @@
         <w:lastRenderedPageBreak/>
         <w:t>Anexos</w:t>
       </w:r>
-      <w:bookmarkEnd w:id="237"/>
+      <w:bookmarkEnd w:id="260"/>
     </w:p>
     <w:p>
       <w:pPr>
@@ -34679,21 +34738,21 @@
           <w:rFonts w:asciiTheme="minorHAnsi" w:hAnsiTheme="minorHAnsi" w:cstheme="minorHAnsi"/>
         </w:rPr>
       </w:pPr>
-      <w:bookmarkStart w:id="238" w:name="_Toc137145464"/>
+      <w:bookmarkStart w:id="261" w:name="_Toc137145464"/>
       <w:r>
         <w:rPr>
           <w:rFonts w:asciiTheme="minorHAnsi" w:hAnsiTheme="minorHAnsi" w:cstheme="minorHAnsi"/>
         </w:rPr>
         <w:t xml:space="preserve">Glosario de </w:t>
       </w:r>
-      <w:commentRangeStart w:id="239"/>
+      <w:commentRangeStart w:id="262"/>
       <w:r>
         <w:rPr>
           <w:rFonts w:asciiTheme="minorHAnsi" w:hAnsiTheme="minorHAnsi" w:cstheme="minorHAnsi"/>
         </w:rPr>
         <w:t>definiciones</w:t>
       </w:r>
-      <w:commentRangeEnd w:id="239"/>
+      <w:commentRangeEnd w:id="262"/>
       <w:r>
         <w:rPr>
           <w:rStyle w:val="Refdecomentario"/>
@@ -34701,9 +34760,9 @@
           <w:b w:val="0"/>
           <w:color w:val="auto"/>
         </w:rPr>
-        <w:commentReference w:id="239"/>
-      </w:r>
-      <w:bookmarkEnd w:id="238"/>
+        <w:commentReference w:id="262"/>
+      </w:r>
+      <w:bookmarkEnd w:id="261"/>
     </w:p>
     <w:p/>
     <w:p>
@@ -34715,13 +34774,13 @@
         </w:numPr>
         <w:ind w:left="567"/>
       </w:pPr>
-      <w:bookmarkStart w:id="240" w:name="_Ref136163649"/>
-      <w:bookmarkStart w:id="241" w:name="_Toc137145465"/>
+      <w:bookmarkStart w:id="263" w:name="_Ref136163649"/>
+      <w:bookmarkStart w:id="264" w:name="_Toc137145465"/>
       <w:r>
         <w:t>JSON</w:t>
       </w:r>
-      <w:bookmarkEnd w:id="240"/>
-      <w:bookmarkEnd w:id="241"/>
+      <w:bookmarkEnd w:id="263"/>
+      <w:bookmarkEnd w:id="264"/>
     </w:p>
     <w:p>
       <w:pPr>
@@ -34832,13 +34891,13 @@
         </w:numPr>
         <w:ind w:hanging="650"/>
       </w:pPr>
-      <w:bookmarkStart w:id="242" w:name="_Ref136164933"/>
-      <w:bookmarkStart w:id="243" w:name="_Toc137145466"/>
+      <w:bookmarkStart w:id="265" w:name="_Ref136164933"/>
+      <w:bookmarkStart w:id="266" w:name="_Toc137145466"/>
       <w:r>
         <w:t>Token Bearer</w:t>
       </w:r>
-      <w:bookmarkEnd w:id="242"/>
-      <w:bookmarkEnd w:id="243"/>
+      <w:bookmarkEnd w:id="265"/>
+      <w:bookmarkEnd w:id="266"/>
     </w:p>
     <w:p>
       <w:pPr>
@@ -34896,13 +34955,13 @@
         </w:numPr>
         <w:ind w:left="851" w:hanging="709"/>
       </w:pPr>
-      <w:bookmarkStart w:id="244" w:name="_Ref136165570"/>
-      <w:bookmarkStart w:id="245" w:name="_Toc137145467"/>
+      <w:bookmarkStart w:id="267" w:name="_Ref136165570"/>
+      <w:bookmarkStart w:id="268" w:name="_Toc137145467"/>
       <w:r>
         <w:t>Docker</w:t>
       </w:r>
-      <w:bookmarkEnd w:id="244"/>
-      <w:bookmarkEnd w:id="245"/>
+      <w:bookmarkEnd w:id="267"/>
+      <w:bookmarkEnd w:id="268"/>
     </w:p>
     <w:p>
       <w:pPr>
@@ -34944,12 +35003,12 @@
         </w:numPr>
         <w:ind w:left="426" w:hanging="502"/>
       </w:pPr>
-      <w:bookmarkStart w:id="246" w:name="_Toc137145468"/>
-      <w:commentRangeStart w:id="247"/>
+      <w:bookmarkStart w:id="269" w:name="_Toc137145468"/>
+      <w:commentRangeStart w:id="270"/>
       <w:r>
         <w:t>Diagrama UML</w:t>
       </w:r>
-      <w:commentRangeEnd w:id="247"/>
+      <w:commentRangeEnd w:id="270"/>
       <w:r>
         <w:rPr>
           <w:rStyle w:val="Refdecomentario"/>
@@ -34957,9 +35016,9 @@
           <w:b w:val="0"/>
           <w:color w:val="auto"/>
         </w:rPr>
-        <w:commentReference w:id="247"/>
-      </w:r>
-      <w:bookmarkEnd w:id="246"/>
+        <w:commentReference w:id="270"/>
+      </w:r>
+      <w:bookmarkEnd w:id="269"/>
     </w:p>
     <w:p>
       <w:pPr>
@@ -34976,7 +35035,7 @@
           <w:szCs w:val="26"/>
         </w:rPr>
       </w:pPr>
-      <w:bookmarkStart w:id="248" w:name="_Ref106987324"/>
+      <w:bookmarkStart w:id="271" w:name="_Ref106987324"/>
       <w:r>
         <w:rPr>
           <w:rFonts w:ascii="Times New Roman" w:eastAsiaTheme="majorEastAsia" w:hAnsi="Times New Roman" w:cstheme="majorBidi"/>
@@ -35003,7 +35062,7 @@
           <w:szCs w:val="26"/>
         </w:rPr>
       </w:pPr>
-      <w:commentRangeStart w:id="249"/>
+      <w:commentRangeStart w:id="272"/>
       <w:r>
         <w:rPr>
           <w:rFonts w:ascii="Times New Roman" w:eastAsiaTheme="majorEastAsia" w:hAnsi="Times New Roman" w:cstheme="majorBidi"/>
@@ -35014,12 +35073,12 @@
         </w:rPr>
         <w:t>Métodos HTTP de los recursos</w:t>
       </w:r>
-      <w:commentRangeEnd w:id="249"/>
+      <w:commentRangeEnd w:id="272"/>
       <w:r>
         <w:rPr>
           <w:rStyle w:val="Refdecomentario"/>
         </w:rPr>
-        <w:commentReference w:id="249"/>
+        <w:commentReference w:id="272"/>
       </w:r>
     </w:p>
     <w:p>
@@ -35032,7 +35091,7 @@
         <w:ind w:left="360"/>
       </w:pPr>
     </w:p>
-    <w:bookmarkEnd w:id="248"/>
+    <w:bookmarkEnd w:id="271"/>
     <w:p/>
     <w:tbl>
       <w:tblPr>
@@ -38628,7 +38687,7 @@
       </w:r>
     </w:p>
   </w:comment>
-  <w:comment w:id="83" w:author="Sergio Saugar García" w:date="2023-06-08T10:27:00Z" w:initials="SS">
+  <w:comment w:id="83" w:author="Sergio Saugar García" w:date="2023-06-19T20:22:00Z" w:initials="SS">
     <w:p>
       <w:pPr>
         <w:jc w:val="left"/>
@@ -38645,11 +38704,11 @@
           <w:sz w:val="20"/>
           <w:szCs w:val="20"/>
         </w:rPr>
-        <w:t>NO UTILICES LAS LISTAS PARA ESTO. Tienes que REDACTAR. Los atributos que caracterizan al usuario son, en primer lugar, un nombre y una contraseña. Además, también se modelan las áreas de interés como son las administrativas contables, etc…</w:t>
+        <w:t>Y los puntos finales de estas frases?</w:t>
       </w:r>
     </w:p>
   </w:comment>
-  <w:comment w:id="84" w:author="Sergio Saugar García" w:date="2023-06-08T10:28:00Z" w:initials="SS">
+  <w:comment w:id="84" w:author="Sergio Saugar García" w:date="2023-06-08T10:27:00Z" w:initials="SS">
     <w:p>
       <w:pPr>
         <w:jc w:val="left"/>
@@ -38666,11 +38725,11 @@
           <w:sz w:val="20"/>
           <w:szCs w:val="20"/>
         </w:rPr>
-        <w:t>Esto que estás poniendo aquí forma parte de la IMPLEMENTACIÓN, por eso los nombres acaban en _int (porque son enteros).</w:t>
+        <w:t>NO UTILICES LAS LISTAS PARA ESTO. Tienes que REDACTAR. Los atributos que caracterizan al usuario son, en primer lugar, un nombre y una contraseña. Además, también se modelan las áreas de interés como son las administrativas contables, etc…</w:t>
       </w:r>
     </w:p>
   </w:comment>
-  <w:comment w:id="86" w:author="Sergio Saugar García" w:date="2023-06-08T10:30:00Z" w:initials="SS">
+  <w:comment w:id="86" w:author="Sergio Saugar García" w:date="2023-06-08T10:28:00Z" w:initials="SS">
     <w:p>
       <w:pPr>
         <w:jc w:val="left"/>
@@ -38687,47 +38746,53 @@
           <w:sz w:val="20"/>
           <w:szCs w:val="20"/>
         </w:rPr>
-        <w:t>Esto NO VA AQUÍ, aquí sólo se pone la URI, tendrás que explicar qué son las palabras que van entre {}.</w:t>
-      </w:r>
-    </w:p>
+        <w:t>Esto que estás poniendo aquí forma parte de la IMPLEMENTACIÓN, por eso los nombres acaban en _int (porque son enteros).</w:t>
+      </w:r>
+    </w:p>
+  </w:comment>
+  <w:comment w:id="85" w:author="Sergio Saugar García" w:date="2023-06-19T20:23:00Z" w:initials="SS">
     <w:p>
       <w:pPr>
         <w:jc w:val="left"/>
       </w:pPr>
-    </w:p>
-    <w:p>
-      <w:pPr>
-        <w:jc w:val="left"/>
-      </w:pPr>
+      <w:r>
+        <w:rPr>
+          <w:rStyle w:val="Refdecomentario"/>
+        </w:rPr>
+        <w:annotationRef/>
+      </w:r>
       <w:r>
         <w:rPr>
           <w:color w:val="000000"/>
           <w:sz w:val="20"/>
           <w:szCs w:val="20"/>
         </w:rPr>
-        <w:t>Y TE FALTA una o dos TABLAS de la API, bien explicadas, donde digas para qué utilizas los métodos y qué códigos de error devuelves y POR QUÉ.</w:t>
-      </w:r>
-    </w:p>
+        <w:t>Al ponerlo en formato “lista” haces que ocupe mucho y la información que estás ofreciendo no se lee mejor.</w:t>
+      </w:r>
+    </w:p>
+  </w:comment>
+  <w:comment w:id="87" w:author="Sergio Saugar García" w:date="2023-06-19T20:23:00Z" w:initials="SS">
     <w:p>
       <w:pPr>
         <w:jc w:val="left"/>
       </w:pPr>
-    </w:p>
-    <w:p>
-      <w:pPr>
-        <w:jc w:val="left"/>
-      </w:pPr>
+      <w:r>
+        <w:rPr>
+          <w:rStyle w:val="Refdecomentario"/>
+        </w:rPr>
+        <w:annotationRef/>
+      </w:r>
       <w:r>
         <w:rPr>
           <w:color w:val="000000"/>
           <w:sz w:val="20"/>
           <w:szCs w:val="20"/>
         </w:rPr>
-        <w:t>No tienes que poner todas las tablas, pero sí, al menos, una o dos de las más importantes porque una FORMAN PARTE MUY IMPORTANTE de tu TFG. En los anexos va información repetitiva o información QUE NO ES RELEVANTE PARA COMPRENDER LA COMPLEJIDAD DEL PROYECTO. Y este NO es el caso.</w:t>
+        <w:t>Distintos tipos de fuente y tamaño?</w:t>
       </w:r>
     </w:p>
   </w:comment>
-  <w:comment w:id="94" w:author="Sergio Saugar García" w:date="2023-06-08T10:36:00Z" w:initials="SS">
+  <w:comment w:id="88" w:author="Sergio Saugar García" w:date="2023-06-19T20:24:00Z" w:initials="SS">
     <w:p>
       <w:pPr>
         <w:jc w:val="left"/>
@@ -38744,11 +38809,11 @@
           <w:sz w:val="20"/>
           <w:szCs w:val="20"/>
         </w:rPr>
-        <w:t>Frontend, unas veces escrito en mayúscula, otras en minúscula...</w:t>
+        <w:t>Sin una explicación?? Mezclas respuestas con preguntas… no parece muy intuitivo si no lo explicas</w:t>
       </w:r>
     </w:p>
   </w:comment>
-  <w:comment w:id="96" w:author="Sergio Saugar García" w:date="2023-06-08T10:37:00Z" w:initials="SS">
+  <w:comment w:id="94" w:author="Sergio Saugar García" w:date="2023-06-19T20:24:00Z" w:initials="SS">
     <w:p>
       <w:pPr>
         <w:jc w:val="left"/>
@@ -38765,11 +38830,11 @@
           <w:sz w:val="20"/>
           <w:szCs w:val="20"/>
         </w:rPr>
-        <w:t>¿Minúscula?</w:t>
+        <w:t>¿?¿?¿?¿?¿?</w:t>
       </w:r>
     </w:p>
   </w:comment>
-  <w:comment w:id="101" w:author="Sergio Saugar García" w:date="2023-06-08T10:39:00Z" w:initials="SS">
+  <w:comment w:id="95" w:author="Sergio Saugar García" w:date="2023-06-19T20:24:00Z" w:initials="SS">
     <w:p>
       <w:pPr>
         <w:jc w:val="left"/>
@@ -38786,11 +38851,11 @@
           <w:sz w:val="20"/>
           <w:szCs w:val="20"/>
         </w:rPr>
-        <w:t>No con un recurso. Hazlo con una funcionalidad. ¿Qué pasa si el usuario invoca la URI X con el métodoY para hacer Z?. La URI hace que se llegue al controller X, desde el controller se hace….</w:t>
+        <w:t>¿¿?¿?¿?¿?</w:t>
       </w:r>
     </w:p>
   </w:comment>
-  <w:comment w:id="102" w:author="Sergio Saugar García" w:date="2023-06-08T10:39:00Z" w:initials="SS">
+  <w:comment w:id="96" w:author="Sergio Saugar García" w:date="2023-06-19T20:25:00Z" w:initials="SS">
     <w:p>
       <w:pPr>
         <w:jc w:val="left"/>
@@ -38807,11 +38872,16 @@
           <w:sz w:val="20"/>
           <w:szCs w:val="20"/>
         </w:rPr>
-        <w:t>TIENES EJEMPLOS EN LAS MEMORIAS DE OTROS PROYECTOS QUE TE HE PASADO.</w:t>
-      </w:r>
+        <w:t>Esto es un atributo “generados tras los datos…”</w:t>
+      </w:r>
+    </w:p>
+    <w:p>
+      <w:pPr>
+        <w:jc w:val="left"/>
+      </w:pPr>
     </w:p>
   </w:comment>
-  <w:comment w:id="103" w:author="Sergio Saugar García" w:date="2023-06-08T10:38:00Z" w:initials="SS">
+  <w:comment w:id="98" w:author="Sergio Saugar García" w:date="2023-06-19T20:26:00Z" w:initials="SS">
     <w:p>
       <w:pPr>
         <w:jc w:val="left"/>
@@ -38828,11 +38898,11 @@
           <w:sz w:val="20"/>
           <w:szCs w:val="20"/>
         </w:rPr>
-        <w:t>No hay ninguna imagen ni nada que haga que el que está leyendo esto sepa qué es el paquete model.</w:t>
+        <w:t xml:space="preserve">Los patrones de las URIs ya los has mostrado en el apartado anterior (iban entre paréntesis). </w:t>
       </w:r>
     </w:p>
   </w:comment>
-  <w:comment w:id="106" w:author="Sergio Saugar García" w:date="2023-06-08T10:40:00Z" w:initials="SS">
+  <w:comment w:id="99" w:author="Sergio Saugar García" w:date="2023-06-08T10:30:00Z" w:initials="SS">
     <w:p>
       <w:pPr>
         <w:jc w:val="left"/>
@@ -38849,53 +38919,47 @@
           <w:sz w:val="20"/>
           <w:szCs w:val="20"/>
         </w:rPr>
-        <w:t>Con esto es con lo que deberías haber comenzado para ILUSTRAR TODO.</w:t>
-      </w:r>
-    </w:p>
-  </w:comment>
-  <w:comment w:id="107" w:author="Sergio Saugar García" w:date="2023-06-08T10:40:00Z" w:initials="SS">
+        <w:t>Esto NO VA AQUÍ, aquí sólo se pone la URI, tendrás que explicar qué son las palabras que van entre {}.</w:t>
+      </w:r>
+    </w:p>
     <w:p>
       <w:pPr>
         <w:jc w:val="left"/>
       </w:pPr>
-      <w:r>
-        <w:rPr>
-          <w:rStyle w:val="Refdecomentario"/>
-        </w:rPr>
-        <w:annotationRef/>
-      </w:r>
+    </w:p>
+    <w:p>
+      <w:pPr>
+        <w:jc w:val="left"/>
+      </w:pPr>
       <w:r>
         <w:rPr>
           <w:color w:val="000000"/>
           <w:sz w:val="20"/>
           <w:szCs w:val="20"/>
         </w:rPr>
-        <w:t>Por cierto, falta punto final.</w:t>
-      </w:r>
-    </w:p>
-  </w:comment>
-  <w:comment w:id="108" w:author="Sergio Saugar García" w:date="2023-06-08T10:40:00Z" w:initials="SS">
+        <w:t>Y TE FALTA una o dos TABLAS de la API, bien explicadas, donde digas para qué utilizas los métodos y qué códigos de error devuelves y POR QUÉ.</w:t>
+      </w:r>
+    </w:p>
     <w:p>
       <w:pPr>
         <w:jc w:val="left"/>
       </w:pPr>
-      <w:r>
-        <w:rPr>
-          <w:rStyle w:val="Refdecomentario"/>
-        </w:rPr>
-        <w:annotationRef/>
-      </w:r>
+    </w:p>
+    <w:p>
+      <w:pPr>
+        <w:jc w:val="left"/>
+      </w:pPr>
       <w:r>
         <w:rPr>
           <w:color w:val="000000"/>
           <w:sz w:val="20"/>
           <w:szCs w:val="20"/>
         </w:rPr>
-        <w:t>¿?¿?¿?¿?</w:t>
+        <w:t>No tienes que poner todas las tablas, pero sí, al menos, una o dos de las más importantes porque una FORMAN PARTE MUY IMPORTANTE de tu TFG. En los anexos va información repetitiva o información QUE NO ES RELEVANTE PARA COMPRENDER LA COMPLEJIDAD DEL PROYECTO. Y este NO es el caso.</w:t>
       </w:r>
     </w:p>
   </w:comment>
-  <w:comment w:id="112" w:author="Sergio Saugar García" w:date="2023-06-08T10:40:00Z" w:initials="SS">
+  <w:comment w:id="100" w:author="Sergio Saugar García" w:date="2023-06-19T20:26:00Z" w:initials="SS">
     <w:p>
       <w:pPr>
         <w:jc w:val="left"/>
@@ -38912,11 +38976,11 @@
           <w:sz w:val="20"/>
           <w:szCs w:val="20"/>
         </w:rPr>
-        <w:t>No tienes nada que reflejar de la implementación de la BBDD???</w:t>
+        <w:t>Será “obtiene…”</w:t>
       </w:r>
     </w:p>
   </w:comment>
-  <w:comment w:id="113" w:author="Sergio Saugar García" w:date="2023-06-08T10:41:00Z" w:initials="SS">
+  <w:comment w:id="101" w:author="Sergio Saugar García" w:date="2023-06-19T20:26:00Z" w:initials="SS">
     <w:p>
       <w:pPr>
         <w:jc w:val="left"/>
@@ -38933,11 +38997,11 @@
           <w:sz w:val="20"/>
           <w:szCs w:val="20"/>
         </w:rPr>
-        <w:t>Ni siquiera alguna consulta rara???</w:t>
+        <w:t>Se expondrán las APIs de algunos recursos, no?</w:t>
       </w:r>
     </w:p>
   </w:comment>
-  <w:comment w:id="114" w:author="Sergio Saugar García" w:date="2023-06-08T10:41:00Z" w:initials="SS">
+  <w:comment w:id="102" w:author="Sergio Saugar García" w:date="2023-06-19T20:28:00Z" w:initials="SS">
     <w:p>
       <w:pPr>
         <w:jc w:val="left"/>
@@ -38954,32 +39018,29 @@
           <w:sz w:val="20"/>
           <w:szCs w:val="20"/>
         </w:rPr>
-        <w:t>Ni una mención al motor de BBDD que has utilizado (aquí, no en arquitectura).</w:t>
-      </w:r>
-    </w:p>
-  </w:comment>
-  <w:comment w:id="119" w:author="Sergio Saugar García" w:date="2023-06-08T10:42:00Z" w:initials="SS">
+        <w:t xml:space="preserve">MUESTRA la tabla completa de UN RECURSO, no partes de las APIs. </w:t>
+      </w:r>
+    </w:p>
     <w:p>
       <w:pPr>
         <w:jc w:val="left"/>
       </w:pPr>
-      <w:r>
-        <w:rPr>
-          <w:rStyle w:val="Refdecomentario"/>
-        </w:rPr>
-        <w:annotationRef/>
-      </w:r>
+    </w:p>
+    <w:p>
+      <w:pPr>
+        <w:jc w:val="left"/>
+      </w:pPr>
       <w:r>
         <w:rPr>
           <w:color w:val="000000"/>
           <w:sz w:val="20"/>
           <w:szCs w:val="20"/>
         </w:rPr>
-        <w:t>Muestra las pruebas.</w:t>
+        <w:t>Sólo la tabla donde indiques la información completa de un recurso (URI, GET, POST, PUT, DELETE, PATCH sobre esa uri, qué hace el método que se le pasa como parámetro, qué códigos devuelve).</w:t>
       </w:r>
     </w:p>
   </w:comment>
-  <w:comment w:id="120" w:author="Sergio Saugar García" w:date="2023-06-08T10:43:00Z" w:initials="SS">
+  <w:comment w:id="110" w:author="Sergio Saugar García" w:date="2023-06-19T20:29:00Z" w:initials="SS">
     <w:p>
       <w:pPr>
         <w:jc w:val="left"/>
@@ -38996,11 +39057,11 @@
           <w:sz w:val="20"/>
           <w:szCs w:val="20"/>
         </w:rPr>
-        <w:t>Mediante se realizan</w:t>
+        <w:t>Comenta sólo lo más relevante. El id es normal que sea un entero</w:t>
       </w:r>
     </w:p>
   </w:comment>
-  <w:comment w:id="140" w:author="Sergio Saugar García" w:date="2023-06-08T10:44:00Z" w:initials="SS">
+  <w:comment w:id="111" w:author="Sergio Saugar García" w:date="2023-06-19T20:29:00Z" w:initials="SS">
     <w:p>
       <w:pPr>
         <w:jc w:val="left"/>
@@ -39017,11 +39078,11 @@
           <w:sz w:val="20"/>
           <w:szCs w:val="20"/>
         </w:rPr>
-        <w:t>La imagen superior ocupa MUCHO ESPACIO. El texto de la imagen tiene que tener el mismo tamaño que el texto del documento.</w:t>
+        <w:t>Querrás decir “algoritmo”, no?</w:t>
       </w:r>
     </w:p>
   </w:comment>
-  <w:comment w:id="146" w:author="Sergio Saugar García" w:date="2023-06-08T10:49:00Z" w:initials="SS">
+  <w:comment w:id="113" w:author="Sergio Saugar García" w:date="2023-06-19T20:31:00Z" w:initials="SS">
     <w:p>
       <w:pPr>
         <w:jc w:val="left"/>
@@ -39038,11 +39099,11 @@
           <w:sz w:val="20"/>
           <w:szCs w:val="20"/>
         </w:rPr>
-        <w:t>Esto de la idea innovadora y tal sobra. Esto no va de dar bombo a tu aplicación ni de dar tu opinión personal, esto es un documento formal, académico.</w:t>
+        <w:t>No te voy a decir más veces que le pases el corrector ortográfico al documento.</w:t>
       </w:r>
     </w:p>
   </w:comment>
-  <w:comment w:id="147" w:author="Sergio Saugar García" w:date="2023-06-08T10:46:00Z" w:initials="SS">
+  <w:comment w:id="115" w:author="Sergio Saugar García" w:date="2023-06-08T10:36:00Z" w:initials="SS">
     <w:p>
       <w:pPr>
         <w:jc w:val="left"/>
@@ -39059,11 +39120,11 @@
           <w:sz w:val="20"/>
           <w:szCs w:val="20"/>
         </w:rPr>
-        <w:t>Primero, se hace un resumen de lo que se ha logrado. Después se habla de los requisitos y objetivos iniciales que se han cubierto. Después, si quieres, pones esto. Y, separado en una sección aparte 8.1 Líneas futuras.</w:t>
+        <w:t>Frontend, unas veces escrito en mayúscula, otras en minúscula...</w:t>
       </w:r>
     </w:p>
   </w:comment>
-  <w:comment w:id="148" w:author="Sergio Saugar García" w:date="2023-06-08T10:50:00Z" w:initials="SS">
+  <w:comment w:id="116" w:author="Sergio Saugar García" w:date="2023-06-19T20:32:00Z" w:initials="SS">
     <w:p>
       <w:pPr>
         <w:jc w:val="left"/>
@@ -39080,11 +39141,11 @@
           <w:sz w:val="20"/>
           <w:szCs w:val="20"/>
         </w:rPr>
-        <w:t>Esto NO ES CIERTO. Lo hubieras demostrado con el tiempo, viendo si, cuando los usuarios la utilizasen realmente les clasifica y les recomienda correctamente.</w:t>
+        <w:t>Esta imagen debería ser un esquema, no un pantallazo.</w:t>
       </w:r>
     </w:p>
   </w:comment>
-  <w:comment w:id="149" w:author="Sergio Saugar García" w:date="2023-06-08T10:51:00Z" w:initials="SS">
+  <w:comment w:id="117" w:author="Sergio Saugar García" w:date="2023-06-19T20:32:00Z" w:initials="SS">
     <w:p>
       <w:pPr>
         <w:jc w:val="left"/>
@@ -39101,11 +39162,11 @@
           <w:sz w:val="20"/>
           <w:szCs w:val="20"/>
         </w:rPr>
-        <w:t>¿De verdad que sólo has podido poner esto en trabajo futuro?</w:t>
+        <w:t>Deberían ser esquemas porque, como hablamos el otro día, esto es el diseño, no la implementación de la GUI.</w:t>
       </w:r>
     </w:p>
   </w:comment>
-  <w:comment w:id="150" w:author="Sergio Saugar García" w:date="2023-06-08T10:51:00Z" w:initials="SS">
+  <w:comment w:id="119" w:author="Sergio Saugar García" w:date="2023-06-08T10:37:00Z" w:initials="SS">
     <w:p>
       <w:pPr>
         <w:jc w:val="left"/>
@@ -39122,11 +39183,11 @@
           <w:sz w:val="20"/>
           <w:szCs w:val="20"/>
         </w:rPr>
-        <w:t>Esto puesto así, directamente?</w:t>
+        <w:t>¿Minúscula?</w:t>
       </w:r>
     </w:p>
   </w:comment>
-  <w:comment w:id="199" w:author="Sergio Saugar García" w:date="2023-06-08T10:53:00Z" w:initials="SS">
+  <w:comment w:id="124" w:author="Sergio Saugar García" w:date="2023-06-08T10:39:00Z" w:initials="SS">
     <w:p>
       <w:pPr>
         <w:jc w:val="left"/>
@@ -39143,29 +39204,32 @@
           <w:sz w:val="20"/>
           <w:szCs w:val="20"/>
         </w:rPr>
-        <w:t xml:space="preserve">NO se pone la URL donde está disponible el documento. Una cita bibliográfica incluye la información para identificar el artículo o libro. </w:t>
-      </w:r>
-    </w:p>
+        <w:t>No con un recurso. Hazlo con una funcionalidad. ¿Qué pasa si el usuario invoca la URI X con el métodoY para hacer Z?. La URI hace que se llegue al controller X, desde el controller se hace….</w:t>
+      </w:r>
+    </w:p>
+  </w:comment>
+  <w:comment w:id="125" w:author="Sergio Saugar García" w:date="2023-06-08T10:39:00Z" w:initials="SS">
     <w:p>
       <w:pPr>
         <w:jc w:val="left"/>
       </w:pPr>
-    </w:p>
-    <w:p>
-      <w:pPr>
-        <w:jc w:val="left"/>
-      </w:pPr>
+      <w:r>
+        <w:rPr>
+          <w:rStyle w:val="Refdecomentario"/>
+        </w:rPr>
+        <w:annotationRef/>
+      </w:r>
       <w:r>
         <w:rPr>
           <w:color w:val="000000"/>
           <w:sz w:val="20"/>
           <w:szCs w:val="20"/>
         </w:rPr>
-        <w:t>Si hubieses mirado en internet, verías que hasta se ha publicado con un ISBN. https://dl.acm.org/doi/10.5555/932295</w:t>
+        <w:t>TIENES EJEMPLOS EN LAS MEMORIAS DE OTROS PROYECTOS QUE TE HE PASADO.</w:t>
       </w:r>
     </w:p>
   </w:comment>
-  <w:comment w:id="201" w:author="Sergio Saugar García" w:date="2023-06-08T10:53:00Z" w:initials="SS">
+  <w:comment w:id="126" w:author="Sergio Saugar García" w:date="2023-06-08T10:38:00Z" w:initials="SS">
     <w:p>
       <w:pPr>
         <w:jc w:val="left"/>
@@ -39182,11 +39246,11 @@
           <w:sz w:val="20"/>
           <w:szCs w:val="20"/>
         </w:rPr>
-        <w:t>No me digas que no hay una referencia más académica, para hacer una introducción a los servicios web que guru99</w:t>
+        <w:t>No hay ninguna imagen ni nada que haga que el que está leyendo esto sepa qué es el paquete model.</w:t>
       </w:r>
     </w:p>
   </w:comment>
-  <w:comment w:id="205" w:author="Sergio Saugar García" w:date="2023-06-08T10:55:00Z" w:initials="SS">
+  <w:comment w:id="129" w:author="Sergio Saugar García" w:date="2023-06-08T10:40:00Z" w:initials="SS">
     <w:p>
       <w:pPr>
         <w:jc w:val="left"/>
@@ -39203,16 +39267,11 @@
           <w:sz w:val="20"/>
           <w:szCs w:val="20"/>
         </w:rPr>
-        <w:t>Esto no son citas académicas. Tienes que hacer referencia al libro, artículo científico, etc… donde ha sido publicado, no la página de donde lo has cogido.</w:t>
-      </w:r>
-    </w:p>
-    <w:p>
-      <w:pPr>
-        <w:jc w:val="left"/>
-      </w:pPr>
+        <w:t>Con esto es con lo que deberías haber comenzado para ILUSTRAR TODO.</w:t>
+      </w:r>
     </w:p>
   </w:comment>
-  <w:comment w:id="210" w:author="Sergio Saugar García" w:date="2023-06-08T10:55:00Z" w:initials="SS">
+  <w:comment w:id="130" w:author="Sergio Saugar García" w:date="2023-06-08T10:40:00Z" w:initials="SS">
     <w:p>
       <w:pPr>
         <w:jc w:val="left"/>
@@ -39229,11 +39288,11 @@
           <w:sz w:val="20"/>
           <w:szCs w:val="20"/>
         </w:rPr>
-        <w:t>Otra vez la tesis de Fielding, no es la referencia 1?</w:t>
+        <w:t>Por cierto, falta punto final.</w:t>
       </w:r>
     </w:p>
   </w:comment>
-  <w:comment w:id="216" w:author="Sergio Saugar García" w:date="2023-06-08T10:56:00Z" w:initials="SS">
+  <w:comment w:id="131" w:author="Sergio Saugar García" w:date="2023-06-08T10:40:00Z" w:initials="SS">
     <w:p>
       <w:pPr>
         <w:jc w:val="left"/>
@@ -39250,11 +39309,11 @@
           <w:sz w:val="20"/>
           <w:szCs w:val="20"/>
         </w:rPr>
-        <w:t>Esto sí que es una referencia bibliográfica. TODAS LAS DE ARRIBA, tendrían que ser así.</w:t>
+        <w:t>¿?¿?¿?¿?</w:t>
       </w:r>
     </w:p>
   </w:comment>
-  <w:comment w:id="236" w:author="Sergio Saugar García" w:date="2023-06-08T10:57:00Z" w:initials="SS">
+  <w:comment w:id="135" w:author="Sergio Saugar García" w:date="2023-06-08T10:40:00Z" w:initials="SS">
     <w:p>
       <w:pPr>
         <w:jc w:val="left"/>
@@ -39271,11 +39330,11 @@
           <w:sz w:val="20"/>
           <w:szCs w:val="20"/>
         </w:rPr>
-        <w:t>No has debido hacer referencia a esto porque no tiene número.</w:t>
+        <w:t>No tienes nada que reflejar de la implementación de la BBDD???</w:t>
       </w:r>
     </w:p>
   </w:comment>
-  <w:comment w:id="239" w:author="Sergio Saugar García" w:date="2023-06-08T11:01:00Z" w:initials="SS">
+  <w:comment w:id="136" w:author="Sergio Saugar García" w:date="2023-06-08T10:41:00Z" w:initials="SS">
     <w:p>
       <w:pPr>
         <w:jc w:val="left"/>
@@ -39292,11 +39351,11 @@
           <w:sz w:val="20"/>
           <w:szCs w:val="20"/>
         </w:rPr>
-        <w:t xml:space="preserve">Totalmente innecesarias este glosario (con tres definiciones). Deberías centrarte en escribir bien el resto del TFG y no distraerte en esto. No tiene sentido que expongas las tres definiciones que tienes aquí, relacionadas con el ámbito informático de cualquiera que lea este TFG. Aquí deberían ir definiciones del ámbito psicológico que utiliza tu TFG. No las que son triviales para cualquier informático. </w:t>
+        <w:t>Ni siquiera alguna consulta rara???</w:t>
       </w:r>
     </w:p>
   </w:comment>
-  <w:comment w:id="247" w:author="Sergio Saugar García" w:date="2023-06-08T11:02:00Z" w:initials="SS">
+  <w:comment w:id="137" w:author="Sergio Saugar García" w:date="2023-06-08T10:41:00Z" w:initials="SS">
     <w:p>
       <w:pPr>
         <w:jc w:val="left"/>
@@ -39313,11 +39372,370 @@
           <w:sz w:val="20"/>
           <w:szCs w:val="20"/>
         </w:rPr>
+        <w:t>Ni una mención al motor de BBDD que has utilizado (aquí, no en arquitectura).</w:t>
+      </w:r>
+    </w:p>
+  </w:comment>
+  <w:comment w:id="142" w:author="Sergio Saugar García" w:date="2023-06-08T10:42:00Z" w:initials="SS">
+    <w:p>
+      <w:pPr>
+        <w:jc w:val="left"/>
+      </w:pPr>
+      <w:r>
+        <w:rPr>
+          <w:rStyle w:val="Refdecomentario"/>
+        </w:rPr>
+        <w:annotationRef/>
+      </w:r>
+      <w:r>
+        <w:rPr>
+          <w:color w:val="000000"/>
+          <w:sz w:val="20"/>
+          <w:szCs w:val="20"/>
+        </w:rPr>
+        <w:t>Muestra las pruebas.</w:t>
+      </w:r>
+    </w:p>
+  </w:comment>
+  <w:comment w:id="143" w:author="Sergio Saugar García" w:date="2023-06-08T10:43:00Z" w:initials="SS">
+    <w:p>
+      <w:pPr>
+        <w:jc w:val="left"/>
+      </w:pPr>
+      <w:r>
+        <w:rPr>
+          <w:rStyle w:val="Refdecomentario"/>
+        </w:rPr>
+        <w:annotationRef/>
+      </w:r>
+      <w:r>
+        <w:rPr>
+          <w:color w:val="000000"/>
+          <w:sz w:val="20"/>
+          <w:szCs w:val="20"/>
+        </w:rPr>
+        <w:t>Mediante se realizan</w:t>
+      </w:r>
+    </w:p>
+  </w:comment>
+  <w:comment w:id="163" w:author="Sergio Saugar García" w:date="2023-06-08T10:44:00Z" w:initials="SS">
+    <w:p>
+      <w:pPr>
+        <w:jc w:val="left"/>
+      </w:pPr>
+      <w:r>
+        <w:rPr>
+          <w:rStyle w:val="Refdecomentario"/>
+        </w:rPr>
+        <w:annotationRef/>
+      </w:r>
+      <w:r>
+        <w:rPr>
+          <w:color w:val="000000"/>
+          <w:sz w:val="20"/>
+          <w:szCs w:val="20"/>
+        </w:rPr>
+        <w:t>La imagen superior ocupa MUCHO ESPACIO. El texto de la imagen tiene que tener el mismo tamaño que el texto del documento.</w:t>
+      </w:r>
+    </w:p>
+  </w:comment>
+  <w:comment w:id="169" w:author="Sergio Saugar García" w:date="2023-06-08T10:49:00Z" w:initials="SS">
+    <w:p>
+      <w:pPr>
+        <w:jc w:val="left"/>
+      </w:pPr>
+      <w:r>
+        <w:rPr>
+          <w:rStyle w:val="Refdecomentario"/>
+        </w:rPr>
+        <w:annotationRef/>
+      </w:r>
+      <w:r>
+        <w:rPr>
+          <w:color w:val="000000"/>
+          <w:sz w:val="20"/>
+          <w:szCs w:val="20"/>
+        </w:rPr>
+        <w:t>Esto de la idea innovadora y tal sobra. Esto no va de dar bombo a tu aplicación ni de dar tu opinión personal, esto es un documento formal, académico.</w:t>
+      </w:r>
+    </w:p>
+  </w:comment>
+  <w:comment w:id="170" w:author="Sergio Saugar García" w:date="2023-06-08T10:46:00Z" w:initials="SS">
+    <w:p>
+      <w:pPr>
+        <w:jc w:val="left"/>
+      </w:pPr>
+      <w:r>
+        <w:rPr>
+          <w:rStyle w:val="Refdecomentario"/>
+        </w:rPr>
+        <w:annotationRef/>
+      </w:r>
+      <w:r>
+        <w:rPr>
+          <w:color w:val="000000"/>
+          <w:sz w:val="20"/>
+          <w:szCs w:val="20"/>
+        </w:rPr>
+        <w:t>Primero, se hace un resumen de lo que se ha logrado. Después se habla de los requisitos y objetivos iniciales que se han cubierto. Después, si quieres, pones esto. Y, separado en una sección aparte 8.1 Líneas futuras.</w:t>
+      </w:r>
+    </w:p>
+  </w:comment>
+  <w:comment w:id="171" w:author="Sergio Saugar García" w:date="2023-06-08T10:50:00Z" w:initials="SS">
+    <w:p>
+      <w:pPr>
+        <w:jc w:val="left"/>
+      </w:pPr>
+      <w:r>
+        <w:rPr>
+          <w:rStyle w:val="Refdecomentario"/>
+        </w:rPr>
+        <w:annotationRef/>
+      </w:r>
+      <w:r>
+        <w:rPr>
+          <w:color w:val="000000"/>
+          <w:sz w:val="20"/>
+          <w:szCs w:val="20"/>
+        </w:rPr>
+        <w:t>Esto NO ES CIERTO. Lo hubieras demostrado con el tiempo, viendo si, cuando los usuarios la utilizasen realmente les clasifica y les recomienda correctamente.</w:t>
+      </w:r>
+    </w:p>
+  </w:comment>
+  <w:comment w:id="172" w:author="Sergio Saugar García" w:date="2023-06-08T10:51:00Z" w:initials="SS">
+    <w:p>
+      <w:pPr>
+        <w:jc w:val="left"/>
+      </w:pPr>
+      <w:r>
+        <w:rPr>
+          <w:rStyle w:val="Refdecomentario"/>
+        </w:rPr>
+        <w:annotationRef/>
+      </w:r>
+      <w:r>
+        <w:rPr>
+          <w:color w:val="000000"/>
+          <w:sz w:val="20"/>
+          <w:szCs w:val="20"/>
+        </w:rPr>
+        <w:t>¿De verdad que sólo has podido poner esto en trabajo futuro?</w:t>
+      </w:r>
+    </w:p>
+  </w:comment>
+  <w:comment w:id="173" w:author="Sergio Saugar García" w:date="2023-06-08T10:51:00Z" w:initials="SS">
+    <w:p>
+      <w:pPr>
+        <w:jc w:val="left"/>
+      </w:pPr>
+      <w:r>
+        <w:rPr>
+          <w:rStyle w:val="Refdecomentario"/>
+        </w:rPr>
+        <w:annotationRef/>
+      </w:r>
+      <w:r>
+        <w:rPr>
+          <w:color w:val="000000"/>
+          <w:sz w:val="20"/>
+          <w:szCs w:val="20"/>
+        </w:rPr>
+        <w:t>Esto puesto así, directamente?</w:t>
+      </w:r>
+    </w:p>
+  </w:comment>
+  <w:comment w:id="222" w:author="Sergio Saugar García" w:date="2023-06-08T10:53:00Z" w:initials="SS">
+    <w:p>
+      <w:pPr>
+        <w:jc w:val="left"/>
+      </w:pPr>
+      <w:r>
+        <w:rPr>
+          <w:rStyle w:val="Refdecomentario"/>
+        </w:rPr>
+        <w:annotationRef/>
+      </w:r>
+      <w:r>
+        <w:rPr>
+          <w:color w:val="000000"/>
+          <w:sz w:val="20"/>
+          <w:szCs w:val="20"/>
+        </w:rPr>
+        <w:t xml:space="preserve">NO se pone la URL donde está disponible el documento. Una cita bibliográfica incluye la información para identificar el artículo o libro. </w:t>
+      </w:r>
+    </w:p>
+    <w:p>
+      <w:pPr>
+        <w:jc w:val="left"/>
+      </w:pPr>
+    </w:p>
+    <w:p>
+      <w:pPr>
+        <w:jc w:val="left"/>
+      </w:pPr>
+      <w:r>
+        <w:rPr>
+          <w:color w:val="000000"/>
+          <w:sz w:val="20"/>
+          <w:szCs w:val="20"/>
+        </w:rPr>
+        <w:t>Si hubieses mirado en internet, verías que hasta se ha publicado con un ISBN. https://dl.acm.org/doi/10.5555/932295</w:t>
+      </w:r>
+    </w:p>
+  </w:comment>
+  <w:comment w:id="224" w:author="Sergio Saugar García" w:date="2023-06-08T10:53:00Z" w:initials="SS">
+    <w:p>
+      <w:pPr>
+        <w:jc w:val="left"/>
+      </w:pPr>
+      <w:r>
+        <w:rPr>
+          <w:rStyle w:val="Refdecomentario"/>
+        </w:rPr>
+        <w:annotationRef/>
+      </w:r>
+      <w:r>
+        <w:rPr>
+          <w:color w:val="000000"/>
+          <w:sz w:val="20"/>
+          <w:szCs w:val="20"/>
+        </w:rPr>
+        <w:t>No me digas que no hay una referencia más académica, para hacer una introducción a los servicios web que guru99</w:t>
+      </w:r>
+    </w:p>
+  </w:comment>
+  <w:comment w:id="228" w:author="Sergio Saugar García" w:date="2023-06-08T10:55:00Z" w:initials="SS">
+    <w:p>
+      <w:pPr>
+        <w:jc w:val="left"/>
+      </w:pPr>
+      <w:r>
+        <w:rPr>
+          <w:rStyle w:val="Refdecomentario"/>
+        </w:rPr>
+        <w:annotationRef/>
+      </w:r>
+      <w:r>
+        <w:rPr>
+          <w:color w:val="000000"/>
+          <w:sz w:val="20"/>
+          <w:szCs w:val="20"/>
+        </w:rPr>
+        <w:t>Esto no son citas académicas. Tienes que hacer referencia al libro, artículo científico, etc… donde ha sido publicado, no la página de donde lo has cogido.</w:t>
+      </w:r>
+    </w:p>
+    <w:p>
+      <w:pPr>
+        <w:jc w:val="left"/>
+      </w:pPr>
+    </w:p>
+  </w:comment>
+  <w:comment w:id="233" w:author="Sergio Saugar García" w:date="2023-06-08T10:55:00Z" w:initials="SS">
+    <w:p>
+      <w:pPr>
+        <w:jc w:val="left"/>
+      </w:pPr>
+      <w:r>
+        <w:rPr>
+          <w:rStyle w:val="Refdecomentario"/>
+        </w:rPr>
+        <w:annotationRef/>
+      </w:r>
+      <w:r>
+        <w:rPr>
+          <w:color w:val="000000"/>
+          <w:sz w:val="20"/>
+          <w:szCs w:val="20"/>
+        </w:rPr>
+        <w:t>Otra vez la tesis de Fielding, no es la referencia 1?</w:t>
+      </w:r>
+    </w:p>
+  </w:comment>
+  <w:comment w:id="239" w:author="Sergio Saugar García" w:date="2023-06-08T10:56:00Z" w:initials="SS">
+    <w:p>
+      <w:pPr>
+        <w:jc w:val="left"/>
+      </w:pPr>
+      <w:r>
+        <w:rPr>
+          <w:rStyle w:val="Refdecomentario"/>
+        </w:rPr>
+        <w:annotationRef/>
+      </w:r>
+      <w:r>
+        <w:rPr>
+          <w:color w:val="000000"/>
+          <w:sz w:val="20"/>
+          <w:szCs w:val="20"/>
+        </w:rPr>
+        <w:t>Esto sí que es una referencia bibliográfica. TODAS LAS DE ARRIBA, tendrían que ser así.</w:t>
+      </w:r>
+    </w:p>
+  </w:comment>
+  <w:comment w:id="259" w:author="Sergio Saugar García" w:date="2023-06-08T10:57:00Z" w:initials="SS">
+    <w:p>
+      <w:pPr>
+        <w:jc w:val="left"/>
+      </w:pPr>
+      <w:r>
+        <w:rPr>
+          <w:rStyle w:val="Refdecomentario"/>
+        </w:rPr>
+        <w:annotationRef/>
+      </w:r>
+      <w:r>
+        <w:rPr>
+          <w:color w:val="000000"/>
+          <w:sz w:val="20"/>
+          <w:szCs w:val="20"/>
+        </w:rPr>
+        <w:t>No has debido hacer referencia a esto porque no tiene número.</w:t>
+      </w:r>
+    </w:p>
+  </w:comment>
+  <w:comment w:id="262" w:author="Sergio Saugar García" w:date="2023-06-08T11:01:00Z" w:initials="SS">
+    <w:p>
+      <w:pPr>
+        <w:jc w:val="left"/>
+      </w:pPr>
+      <w:r>
+        <w:rPr>
+          <w:rStyle w:val="Refdecomentario"/>
+        </w:rPr>
+        <w:annotationRef/>
+      </w:r>
+      <w:r>
+        <w:rPr>
+          <w:color w:val="000000"/>
+          <w:sz w:val="20"/>
+          <w:szCs w:val="20"/>
+        </w:rPr>
+        <w:t xml:space="preserve">Totalmente innecesarias este glosario (con tres definiciones). Deberías centrarte en escribir bien el resto del TFG y no distraerte en esto. No tiene sentido que expongas las tres definiciones que tienes aquí, relacionadas con el ámbito informático de cualquiera que lea este TFG. Aquí deberían ir definiciones del ámbito psicológico que utiliza tu TFG. No las que son triviales para cualquier informático. </w:t>
+      </w:r>
+    </w:p>
+  </w:comment>
+  <w:comment w:id="270" w:author="Sergio Saugar García" w:date="2023-06-08T11:02:00Z" w:initials="SS">
+    <w:p>
+      <w:pPr>
+        <w:jc w:val="left"/>
+      </w:pPr>
+      <w:r>
+        <w:rPr>
+          <w:rStyle w:val="Refdecomentario"/>
+        </w:rPr>
+        <w:annotationRef/>
+      </w:r>
+      <w:r>
+        <w:rPr>
+          <w:color w:val="000000"/>
+          <w:sz w:val="20"/>
+          <w:szCs w:val="20"/>
+        </w:rPr>
         <w:t>Los diagramas UML no pueden ir NUNCA en el anexo, son parte fundamental de tu TFG.</w:t>
       </w:r>
     </w:p>
   </w:comment>
-  <w:comment w:id="249" w:author="Sergio Saugar García" w:date="2023-06-08T11:01:00Z" w:initials="SS">
+  <w:comment w:id="272" w:author="Sergio Saugar García" w:date="2023-06-08T11:01:00Z" w:initials="SS">
     <w:p>
       <w:pPr>
         <w:jc w:val="left"/>
@@ -39344,10 +39762,26 @@
 <file path=word/commentsExtended.xml><?xml version="1.0" encoding="utf-8"?>
 <w15:commentsEx xmlns:wpc="http://schemas.microsoft.com/office/word/2010/wordprocessingCanvas" xmlns:cx="http://schemas.microsoft.com/office/drawing/2014/chartex" xmlns:cx1="http://schemas.microsoft.com/office/drawing/2015/9/8/chartex" xmlns:cx2="http://schemas.microsoft.com/office/drawing/2015/10/21/chartex" xmlns:cx3="http://schemas.microsoft.com/office/drawing/2016/5/9/chartex" xmlns:cx4="http://schemas.microsoft.com/office/drawing/2016/5/10/chartex" xmlns:cx5="http://schemas.microsoft.com/office/drawing/2016/5/11/chartex" xmlns:cx6="http://schemas.microsoft.com/office/drawing/2016/5/12/chartex" xmlns:cx7="http://schemas.microsoft.com/office/drawing/2016/5/13/chartex" xmlns:cx8="http://schemas.microsoft.com/office/drawing/2016/5/14/chartex" xmlns:mc="http://schemas.openxmlformats.org/markup-compatibility/2006" xmlns:aink="http://schemas.microsoft.com/office/drawing/2016/ink" xmlns:am3d="http://schemas.microsoft.com/office/drawing/2017/model3d" xmlns:o="urn:schemas-microsoft-com:office:office" xmlns:oel="http://schemas.microsoft.com/office/2019/extlst" xmlns:r="http://schemas.openxmlformats.org/officeDocument/2006/relationships" xmlns:m="http://schemas.openxmlformats.org/officeDocument/2006/math" xmlns:v="urn:schemas-microsoft-com:vml" xmlns:wp14="http://schemas.microsoft.com/office/word/2010/wordprocessingDrawing" xmlns:wp="http://schemas.openxmlformats.org/drawingml/2006/wordprocessingDrawing" xmlns:w10="urn:schemas-microsoft-com:office:word" xmlns:w="http://schemas.openxmlformats.org/wordprocessingml/2006/main" xmlns:w14="http://schemas.microsoft.com/office/word/2010/wordml" xmlns:w15="http://schemas.microsoft.com/office/word/2012/wordml" xmlns:w16cex="http://schemas.microsoft.com/office/word/2018/wordml/cex" xmlns:w16cid="http://schemas.microsoft.com/office/word/2016/wordml/cid" xmlns:w16="http://schemas.microsoft.com/office/word/2018/wordml" xmlns:w16sdtdh="http://schemas.microsoft.com/office/word/2020/wordml/sdtdatahash" xmlns:w16se="http://schemas.microsoft.com/office/word/2015/wordml/symex" xmlns:wpg="http://schemas.microsoft.com/office/word/2010/wordprocessingGroup" xmlns:wpi="http://schemas.microsoft.com/office/word/2010/wordprocessingInk" xmlns:wne="http://schemas.microsoft.com/office/word/2006/wordml" xmlns:wps="http://schemas.microsoft.com/office/word/2010/wordprocessingShape" mc:Ignorable="w14 w15 w16se w16cid w16 w16cex w16sdtdh wp14">
   <w15:commentEx w15:paraId="7D6045A8" w15:done="0"/>
+  <w15:commentEx w15:paraId="52E2A39A" w15:done="0"/>
   <w15:commentEx w15:paraId="621BAADB" w15:done="0"/>
   <w15:commentEx w15:paraId="169D715E" w15:done="0"/>
+  <w15:commentEx w15:paraId="0BF04DF6" w15:done="0"/>
+  <w15:commentEx w15:paraId="382CA470" w15:done="0"/>
+  <w15:commentEx w15:paraId="183D83A0" w15:done="0"/>
+  <w15:commentEx w15:paraId="38CB133F" w15:done="0"/>
+  <w15:commentEx w15:paraId="371BE123" w15:done="0"/>
+  <w15:commentEx w15:paraId="77F0C3A0" w15:paraIdParent="371BE123" w15:done="0"/>
+  <w15:commentEx w15:paraId="003C700D" w15:done="0"/>
   <w15:commentEx w15:paraId="6BF005F5" w15:done="0"/>
+  <w15:commentEx w15:paraId="08E2DFBC" w15:done="0"/>
+  <w15:commentEx w15:paraId="323A74C3" w15:done="0"/>
+  <w15:commentEx w15:paraId="71E9DE4D" w15:done="0"/>
+  <w15:commentEx w15:paraId="075E7E25" w15:done="0"/>
+  <w15:commentEx w15:paraId="4487606E" w15:done="0"/>
+  <w15:commentEx w15:paraId="520F70A0" w15:done="0"/>
   <w15:commentEx w15:paraId="6B648048" w15:done="0"/>
+  <w15:commentEx w15:paraId="0AC7D184" w15:done="0"/>
+  <w15:commentEx w15:paraId="2FF00504" w15:done="0"/>
   <w15:commentEx w15:paraId="2BF53F82" w15:done="0"/>
   <w15:commentEx w15:paraId="69EA157C" w15:done="0"/>
   <w15:commentEx w15:paraId="29C489FB" w15:paraIdParent="69EA157C" w15:done="0"/>
@@ -39381,10 +39815,26 @@
 <file path=word/commentsExtensible.xml><?xml version="1.0" encoding="utf-8"?>
 <w16cex:commentsExtensible xmlns:wpc="http://schemas.microsoft.com/office/word/2010/wordprocessingCanvas" xmlns:cx="http://schemas.microsoft.com/office/drawing/2014/chartex" xmlns:cx1="http://schemas.microsoft.com/office/drawing/2015/9/8/chartex" xmlns:cx2="http://schemas.microsoft.com/office/drawing/2015/10/21/chartex" xmlns:cx3="http://schemas.microsoft.com/office/drawing/2016/5/9/chartex" xmlns:cx4="http://schemas.microsoft.com/office/drawing/2016/5/10/chartex" xmlns:cx5="http://schemas.microsoft.com/office/drawing/2016/5/11/chartex" xmlns:cx6="http://schemas.microsoft.com/office/drawing/2016/5/12/chartex" xmlns:cx7="http://schemas.microsoft.com/office/drawing/2016/5/13/chartex" xmlns:cx8="http://schemas.microsoft.com/office/drawing/2016/5/14/chartex" xmlns:mc="http://schemas.openxmlformats.org/markup-compatibility/2006" xmlns:aink="http://schemas.microsoft.com/office/drawing/2016/ink" xmlns:am3d="http://schemas.microsoft.com/office/drawing/2017/model3d" xmlns:o="urn:schemas-microsoft-com:office:office" xmlns:oel="http://schemas.microsoft.com/office/2019/extlst" xmlns:r="http://schemas.openxmlformats.org/officeDocument/2006/relationships" xmlns:m="http://schemas.openxmlformats.org/officeDocument/2006/math" xmlns:v="urn:schemas-microsoft-com:vml" xmlns:wp14="http://schemas.microsoft.com/office/word/2010/wordprocessingDrawing" xmlns:wp="http://schemas.openxmlformats.org/drawingml/2006/wordprocessingDrawing" xmlns:w10="urn:schemas-microsoft-com:office:word" xmlns:w="http://schemas.openxmlformats.org/wordprocessingml/2006/main" xmlns:w14="http://schemas.microsoft.com/office/word/2010/wordml" xmlns:w15="http://schemas.microsoft.com/office/word/2012/wordml" xmlns:w16cex="http://schemas.microsoft.com/office/word/2018/wordml/cex" xmlns:w16cid="http://schemas.microsoft.com/office/word/2016/wordml/cid" xmlns:w16="http://schemas.microsoft.com/office/word/2018/wordml" xmlns:w16sdtdh="http://schemas.microsoft.com/office/word/2020/wordml/sdtdatahash" xmlns:w16se="http://schemas.microsoft.com/office/word/2015/wordml/symex" xmlns:wpg="http://schemas.microsoft.com/office/word/2010/wordprocessingGroup" xmlns:wpi="http://schemas.microsoft.com/office/word/2010/wordprocessingInk" xmlns:wne="http://schemas.microsoft.com/office/word/2006/wordml" xmlns:wps="http://schemas.microsoft.com/office/word/2010/wordprocessingShape" mc:Ignorable="w14 w15 w16se w16cid w16 w16cex w16sdtdh wp14">
   <w16cex:commentExtensible w16cex:durableId="282C2AB5" w16cex:dateUtc="2023-06-08T08:23:00Z"/>
+  <w16cex:commentExtensible w16cex:durableId="283B376F" w16cex:dateUtc="2023-06-19T18:22:00Z"/>
   <w16cex:commentExtensible w16cex:durableId="282C2BAE" w16cex:dateUtc="2023-06-08T08:27:00Z"/>
   <w16cex:commentExtensible w16cex:durableId="282C2BCD" w16cex:dateUtc="2023-06-08T08:28:00Z"/>
+  <w16cex:commentExtensible w16cex:durableId="283B37C2" w16cex:dateUtc="2023-06-19T18:23:00Z"/>
+  <w16cex:commentExtensible w16cex:durableId="283B37CE" w16cex:dateUtc="2023-06-19T18:23:00Z"/>
+  <w16cex:commentExtensible w16cex:durableId="283B37E9" w16cex:dateUtc="2023-06-19T18:24:00Z"/>
+  <w16cex:commentExtensible w16cex:durableId="283B380A" w16cex:dateUtc="2023-06-19T18:24:00Z"/>
+  <w16cex:commentExtensible w16cex:durableId="283B381B" w16cex:dateUtc="2023-06-19T18:24:00Z"/>
+  <w16cex:commentExtensible w16cex:durableId="283B3834" w16cex:dateUtc="2023-06-19T18:25:00Z"/>
+  <w16cex:commentExtensible w16cex:durableId="283B386A" w16cex:dateUtc="2023-06-19T18:26:00Z"/>
   <w16cex:commentExtensible w16cex:durableId="282C2C48" w16cex:dateUtc="2023-06-08T08:30:00Z"/>
+  <w16cex:commentExtensible w16cex:durableId="283B3882" w16cex:dateUtc="2023-06-19T18:26:00Z"/>
+  <w16cex:commentExtensible w16cex:durableId="283B3893" w16cex:dateUtc="2023-06-19T18:26:00Z"/>
+  <w16cex:commentExtensible w16cex:durableId="283B38D7" w16cex:dateUtc="2023-06-19T18:28:00Z"/>
+  <w16cex:commentExtensible w16cex:durableId="283B391C" w16cex:dateUtc="2023-06-19T18:29:00Z"/>
+  <w16cex:commentExtensible w16cex:durableId="283B3939" w16cex:dateUtc="2023-06-19T18:29:00Z"/>
+  <w16cex:commentExtensible w16cex:durableId="283B399F" w16cex:dateUtc="2023-06-19T18:31:00Z"/>
   <w16cex:commentExtensible w16cex:durableId="282C2DB8" w16cex:dateUtc="2023-06-08T08:36:00Z"/>
+  <w16cex:commentExtensible w16cex:durableId="283B39C8" w16cex:dateUtc="2023-06-19T18:32:00Z"/>
+  <w16cex:commentExtensible w16cex:durableId="283B39F6" w16cex:dateUtc="2023-06-19T18:32:00Z"/>
   <w16cex:commentExtensible w16cex:durableId="282C2DDD" w16cex:dateUtc="2023-06-08T08:37:00Z"/>
   <w16cex:commentExtensible w16cex:durableId="282C2E59" w16cex:dateUtc="2023-06-08T08:39:00Z"/>
   <w16cex:commentExtensible w16cex:durableId="282C2E6C" w16cex:dateUtc="2023-06-08T08:39:00Z"/>
@@ -39418,10 +39868,26 @@
 <file path=word/commentsIds.xml><?xml version="1.0" encoding="utf-8"?>
 <w16cid:commentsIds xmlns:wpc="http://schemas.microsoft.com/office/word/2010/wordprocessingCanvas" xmlns:cx="http://schemas.microsoft.com/office/drawing/2014/chartex" xmlns:cx1="http://schemas.microsoft.com/office/drawing/2015/9/8/chartex" xmlns:cx2="http://schemas.microsoft.com/office/drawing/2015/10/21/chartex" xmlns:cx3="http://schemas.microsoft.com/office/drawing/2016/5/9/chartex" xmlns:cx4="http://schemas.microsoft.com/office/drawing/2016/5/10/chartex" xmlns:cx5="http://schemas.microsoft.com/office/drawing/2016/5/11/chartex" xmlns:cx6="http://schemas.microsoft.com/office/drawing/2016/5/12/chartex" xmlns:cx7="http://schemas.microsoft.com/office/drawing/2016/5/13/chartex" xmlns:cx8="http://schemas.microsoft.com/office/drawing/2016/5/14/chartex" xmlns:mc="http://schemas.openxmlformats.org/markup-compatibility/2006" xmlns:aink="http://schemas.microsoft.com/office/drawing/2016/ink" xmlns:am3d="http://schemas.microsoft.com/office/drawing/2017/model3d" xmlns:o="urn:schemas-microsoft-com:office:office" xmlns:oel="http://schemas.microsoft.com/office/2019/extlst" xmlns:r="http://schemas.openxmlformats.org/officeDocument/2006/relationships" xmlns:m="http://schemas.openxmlformats.org/officeDocument/2006/math" xmlns:v="urn:schemas-microsoft-com:vml" xmlns:wp14="http://schemas.microsoft.com/office/word/2010/wordprocessingDrawing" xmlns:wp="http://schemas.openxmlformats.org/drawingml/2006/wordprocessingDrawing" xmlns:w10="urn:schemas-microsoft-com:office:word" xmlns:w="http://schemas.openxmlformats.org/wordprocessingml/2006/main" xmlns:w14="http://schemas.microsoft.com/office/word/2010/wordml" xmlns:w15="http://schemas.microsoft.com/office/word/2012/wordml" xmlns:w16cex="http://schemas.microsoft.com/office/word/2018/wordml/cex" xmlns:w16cid="http://schemas.microsoft.com/office/word/2016/wordml/cid" xmlns:w16="http://schemas.microsoft.com/office/word/2018/wordml" xmlns:w16sdtdh="http://schemas.microsoft.com/office/word/2020/wordml/sdtdatahash" xmlns:w16se="http://schemas.microsoft.com/office/word/2015/wordml/symex" xmlns:wpg="http://schemas.microsoft.com/office/word/2010/wordprocessingGroup" xmlns:wpi="http://schemas.microsoft.com/office/word/2010/wordprocessingInk" xmlns:wne="http://schemas.microsoft.com/office/word/2006/wordml" xmlns:wps="http://schemas.microsoft.com/office/word/2010/wordprocessingShape" mc:Ignorable="w14 w15 w16se w16cid w16 w16cex w16sdtdh wp14">
   <w16cid:commentId w16cid:paraId="7D6045A8" w16cid:durableId="282C2AB5"/>
+  <w16cid:commentId w16cid:paraId="52E2A39A" w16cid:durableId="283B376F"/>
   <w16cid:commentId w16cid:paraId="621BAADB" w16cid:durableId="282C2BAE"/>
   <w16cid:commentId w16cid:paraId="169D715E" w16cid:durableId="282C2BCD"/>
+  <w16cid:commentId w16cid:paraId="0BF04DF6" w16cid:durableId="283B37C2"/>
+  <w16cid:commentId w16cid:paraId="382CA470" w16cid:durableId="283B37CE"/>
+  <w16cid:commentId w16cid:paraId="183D83A0" w16cid:durableId="283B37E9"/>
+  <w16cid:commentId w16cid:paraId="38CB133F" w16cid:durableId="283B380A"/>
+  <w16cid:commentId w16cid:paraId="371BE123" w16cid:durableId="283B381B"/>
+  <w16cid:commentId w16cid:paraId="77F0C3A0" w16cid:durableId="283B3834"/>
+  <w16cid:commentId w16cid:paraId="003C700D" w16cid:durableId="283B386A"/>
   <w16cid:commentId w16cid:paraId="6BF005F5" w16cid:durableId="282C2C48"/>
+  <w16cid:commentId w16cid:paraId="08E2DFBC" w16cid:durableId="283B3882"/>
+  <w16cid:commentId w16cid:paraId="323A74C3" w16cid:durableId="283B3893"/>
+  <w16cid:commentId w16cid:paraId="71E9DE4D" w16cid:durableId="283B38D7"/>
+  <w16cid:commentId w16cid:paraId="075E7E25" w16cid:durableId="283B391C"/>
+  <w16cid:commentId w16cid:paraId="4487606E" w16cid:durableId="283B3939"/>
+  <w16cid:commentId w16cid:paraId="520F70A0" w16cid:durableId="283B399F"/>
   <w16cid:commentId w16cid:paraId="6B648048" w16cid:durableId="282C2DB8"/>
+  <w16cid:commentId w16cid:paraId="0AC7D184" w16cid:durableId="283B39C8"/>
+  <w16cid:commentId w16cid:paraId="2FF00504" w16cid:durableId="283B39F6"/>
   <w16cid:commentId w16cid:paraId="2BF53F82" w16cid:durableId="282C2DDD"/>
   <w16cid:commentId w16cid:paraId="69EA157C" w16cid:durableId="282C2E59"/>
   <w16cid:commentId w16cid:paraId="29C489FB" w16cid:durableId="282C2E6C"/>
@@ -40284,7 +40750,7 @@
         <w:noProof/>
         <w:sz w:val="20"/>
       </w:rPr>
-      <w:t>Implementación</w:t>
+      <w:t>Arquitectura y Diseño del sistema</w:t>
     </w:r>
     <w:r>
       <w:rPr>
@@ -40429,7 +40895,7 @@
         <w:noProof/>
         <w:sz w:val="20"/>
       </w:rPr>
-      <w:t>Implementación</w:t>
+      <w:t>Arquitectura y Diseño del sistema</w:t>
     </w:r>
     <w:r>
       <w:rPr>

</xml_diff>